<commit_message>
Added sections under the Using Multiple Databases
</commit_message>
<xml_diff>
--- a/docs/en/_resources/Diagrams.docx
+++ b/docs/en/_resources/Diagrams.docx
@@ -9,9 +9,11 @@
       <w:r>
         <w:t>Entity-Framework-Core-Migrations.md</w:t>
       </w:r>
+      <w:r>
+        <w:t xml:space="preserve"> (1)</w:t>
+      </w:r>
     </w:p>
     <w:p>
-      <w:bookmarkStart w:id="0" w:name="_GoBack"/>
       <w:r>
         <w:rPr>
           <w:noProof/>
@@ -19,8 +21,8 @@
         <mc:AlternateContent>
           <mc:Choice Requires="wpc">
             <w:drawing>
-              <wp:inline distT="0" distB="0" distL="0" distR="0" wp14:anchorId="1484325C" wp14:editId="4C280F16">
-                <wp:extent cx="6858000" cy="6692900"/>
+              <wp:inline distT="0" distB="0" distL="0" distR="0" wp14:anchorId="1484325C" wp14:editId="36F7D753">
+                <wp:extent cx="6858000" cy="4425043"/>
                 <wp:effectExtent l="0" t="0" r="0" b="0"/>
                 <wp:docPr id="1" name="Canvas 1"/>
                 <wp:cNvGraphicFramePr>
@@ -525,18 +527,8 @@
                                   <w:sz w:val="24"/>
                                   <w:szCs w:val="24"/>
                                 </w:rPr>
-                                <w:t xml:space="preserve">. </w:t>
-                              </w:r>
-                              <w:proofErr w:type="spellStart"/>
-                              <w:r>
-                                <w:rPr>
-                                  <w:rFonts w:eastAsia="Calibri"/>
-                                  <w:sz w:val="24"/>
-                                  <w:szCs w:val="24"/>
-                                </w:rPr>
-                                <w:t>module</w:t>
-                              </w:r>
-                              <w:proofErr w:type="spellEnd"/>
+                                <w:t>. module</w:t>
+                              </w:r>
                             </w:p>
                           </w:txbxContent>
                         </wps:txbx>
@@ -1051,7 +1043,7 @@
           </mc:Choice>
           <mc:Fallback>
             <w:pict>
-              <v:group w14:anchorId="1484325C" id="Canvas 1" o:spid="_x0000_s1026" editas="canvas" style="width:540pt;height:527pt;mso-position-horizontal-relative:char;mso-position-vertical-relative:line" coordsize="68580,66929" o:gfxdata="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">
+              <v:group w14:anchorId="1484325C" id="Canvas 1" o:spid="_x0000_s1026" editas="canvas" style="width:540pt;height:348.45pt;mso-position-horizontal-relative:char;mso-position-vertical-relative:line" coordsize="68580,44246" o:gfxdata="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">
                 <v:shapetype id="_x0000_t75" coordsize="21600,21600" o:spt="75" o:preferrelative="t" path="m@4@5l@4@11@9@11@9@5xe" filled="f" stroked="f">
                   <v:stroke joinstyle="miter"/>
                   <v:formulas>
@@ -1071,7 +1063,7 @@
                   <v:path o:extrusionok="f" gradientshapeok="t" o:connecttype="rect"/>
                   <o:lock v:ext="edit" aspectratio="t"/>
                 </v:shapetype>
-                <v:shape id="_x0000_s1027" type="#_x0000_t75" style="position:absolute;width:68580;height:66929;visibility:visible;mso-wrap-style:square" filled="t">
+                <v:shape id="_x0000_s1027" type="#_x0000_t75" style="position:absolute;width:68580;height:44246;visibility:visible;mso-wrap-style:square" filled="t">
                   <v:fill o:detectmouseclick="t"/>
                   <v:path o:connecttype="none"/>
                 </v:shape>
@@ -1308,18 +1300,8 @@
                             <w:sz w:val="24"/>
                             <w:szCs w:val="24"/>
                           </w:rPr>
-                          <w:t xml:space="preserve">. </w:t>
-                        </w:r>
-                        <w:proofErr w:type="spellStart"/>
-                        <w:r>
-                          <w:rPr>
-                            <w:rFonts w:eastAsia="Calibri"/>
-                            <w:sz w:val="24"/>
-                            <w:szCs w:val="24"/>
-                          </w:rPr>
-                          <w:t>module</w:t>
-                        </w:r>
-                        <w:proofErr w:type="spellEnd"/>
+                          <w:t>. module</w:t>
+                        </w:r>
                       </w:p>
                     </w:txbxContent>
                   </v:textbox>
@@ -1437,10 +1419,1492 @@
           </mc:Fallback>
         </mc:AlternateContent>
       </w:r>
+    </w:p>
+    <w:p>
+      <w:r>
+        <w:br w:type="page"/>
+      </w:r>
+    </w:p>
+    <w:p>
+      <w:pPr>
+        <w:pStyle w:val="Heading1"/>
+      </w:pPr>
+      <w:r>
+        <w:lastRenderedPageBreak/>
+        <w:t>Entity-Framework-Core-Migrations.md</w:t>
+      </w:r>
+      <w:r>
+        <w:t xml:space="preserve"> (</w:t>
+      </w:r>
+      <w:r>
+        <w:t>2</w:t>
+      </w:r>
+      <w:r>
+        <w:t>)</w:t>
+      </w:r>
+    </w:p>
+    <w:p/>
+    <w:p>
+      <w:r>
+        <w:rPr>
+          <w:noProof/>
+        </w:rPr>
+        <mc:AlternateContent>
+          <mc:Choice Requires="wpc">
+            <w:drawing>
+              <wp:inline distT="0" distB="0" distL="0" distR="0" wp14:anchorId="48E30110" wp14:editId="4ADD511B">
+                <wp:extent cx="6858000" cy="4533900"/>
+                <wp:effectExtent l="0" t="0" r="0" b="0"/>
+                <wp:docPr id="40" name="Canvas 40"/>
+                <wp:cNvGraphicFramePr>
+                  <a:graphicFrameLocks xmlns:a="http://schemas.openxmlformats.org/drawingml/2006/main" noChangeAspect="1"/>
+                </wp:cNvGraphicFramePr>
+                <a:graphic xmlns:a="http://schemas.openxmlformats.org/drawingml/2006/main">
+                  <a:graphicData uri="http://schemas.microsoft.com/office/word/2010/wordprocessingCanvas">
+                    <wpc:wpc>
+                      <wpc:bg>
+                        <a:solidFill>
+                          <a:prstClr val="white"/>
+                        </a:solidFill>
+                      </wpc:bg>
+                      <wpc:whole/>
+                      <wps:wsp>
+                        <wps:cNvPr id="3" name="Oval 3"/>
+                        <wps:cNvSpPr/>
+                        <wps:spPr>
+                          <a:xfrm>
+                            <a:off x="2422978" y="791028"/>
+                            <a:ext cx="2216150" cy="1206500"/>
+                          </a:xfrm>
+                          <a:prstGeom prst="ellipse">
+                            <a:avLst/>
+                          </a:prstGeom>
+                        </wps:spPr>
+                        <wps:style>
+                          <a:lnRef idx="2">
+                            <a:schemeClr val="accent2">
+                              <a:shade val="50000"/>
+                            </a:schemeClr>
+                          </a:lnRef>
+                          <a:fillRef idx="1">
+                            <a:schemeClr val="accent2"/>
+                          </a:fillRef>
+                          <a:effectRef idx="0">
+                            <a:schemeClr val="accent2"/>
+                          </a:effectRef>
+                          <a:fontRef idx="minor">
+                            <a:schemeClr val="lt1"/>
+                          </a:fontRef>
+                        </wps:style>
+                        <wps:txbx>
+                          <w:txbxContent>
+                            <w:p>
+                              <w:pPr>
+                                <w:jc w:val="center"/>
+                              </w:pPr>
+                              <w:r>
+                                <w:rPr>
+                                  <w:sz w:val="36"/>
+                                  <w:szCs w:val="36"/>
+                                </w:rPr>
+                                <w:t xml:space="preserve">Main (Default) </w:t>
+                              </w:r>
+                              <w:r>
+                                <w:rPr>
+                                  <w:sz w:val="36"/>
+                                  <w:szCs w:val="36"/>
+                                </w:rPr>
+                                <w:t>Database</w:t>
+                              </w:r>
+                            </w:p>
+                          </w:txbxContent>
+                        </wps:txbx>
+                        <wps:bodyPr rot="0" spcFirstLastPara="0" vertOverflow="overflow" horzOverflow="overflow" vert="horz" wrap="square" lIns="91440" tIns="45720" rIns="91440" bIns="45720" numCol="1" spcCol="0" rtlCol="0" fromWordArt="0" anchor="ctr" anchorCtr="0" forceAA="0" compatLnSpc="1">
+                          <a:prstTxWarp prst="textNoShape">
+                            <a:avLst/>
+                          </a:prstTxWarp>
+                          <a:noAutofit/>
+                        </wps:bodyPr>
+                      </wps:wsp>
+                      <wps:wsp>
+                        <wps:cNvPr id="22" name="Rectangle 22"/>
+                        <wps:cNvSpPr/>
+                        <wps:spPr>
+                          <a:xfrm>
+                            <a:off x="4982029" y="1230087"/>
+                            <a:ext cx="1466850" cy="330200"/>
+                          </a:xfrm>
+                          <a:prstGeom prst="rect">
+                            <a:avLst/>
+                          </a:prstGeom>
+                        </wps:spPr>
+                        <wps:style>
+                          <a:lnRef idx="2">
+                            <a:schemeClr val="accent6">
+                              <a:shade val="50000"/>
+                            </a:schemeClr>
+                          </a:lnRef>
+                          <a:fillRef idx="1">
+                            <a:schemeClr val="accent6"/>
+                          </a:fillRef>
+                          <a:effectRef idx="0">
+                            <a:schemeClr val="accent6"/>
+                          </a:effectRef>
+                          <a:fontRef idx="minor">
+                            <a:schemeClr val="lt1"/>
+                          </a:fontRef>
+                        </wps:style>
+                        <wps:txbx>
+                          <w:txbxContent>
+                            <w:p>
+                              <w:pPr>
+                                <w:jc w:val="center"/>
+                                <w:rPr>
+                                  <w:sz w:val="28"/>
+                                  <w:szCs w:val="28"/>
+                                </w:rPr>
+                              </w:pPr>
+                              <w:r>
+                                <w:rPr>
+                                  <w:sz w:val="28"/>
+                                  <w:szCs w:val="28"/>
+                                </w:rPr>
+                                <w:t>Your Application</w:t>
+                              </w:r>
+                            </w:p>
+                          </w:txbxContent>
+                        </wps:txbx>
+                        <wps:bodyPr rot="0" spcFirstLastPara="0" vertOverflow="overflow" horzOverflow="overflow" vert="horz" wrap="square" lIns="91440" tIns="45720" rIns="91440" bIns="45720" numCol="1" spcCol="0" rtlCol="0" fromWordArt="0" anchor="ctr" anchorCtr="0" forceAA="0" compatLnSpc="1">
+                          <a:prstTxWarp prst="textNoShape">
+                            <a:avLst/>
+                          </a:prstTxWarp>
+                          <a:noAutofit/>
+                        </wps:bodyPr>
+                      </wps:wsp>
+                      <wps:wsp>
+                        <wps:cNvPr id="23" name="Rectangle 23"/>
+                        <wps:cNvSpPr/>
+                        <wps:spPr>
+                          <a:xfrm>
+                            <a:off x="73660" y="3105537"/>
+                            <a:ext cx="1803400" cy="330200"/>
+                          </a:xfrm>
+                          <a:prstGeom prst="rect">
+                            <a:avLst/>
+                          </a:prstGeom>
+                        </wps:spPr>
+                        <wps:style>
+                          <a:lnRef idx="2">
+                            <a:schemeClr val="accent5">
+                              <a:shade val="50000"/>
+                            </a:schemeClr>
+                          </a:lnRef>
+                          <a:fillRef idx="1">
+                            <a:schemeClr val="accent5"/>
+                          </a:fillRef>
+                          <a:effectRef idx="0">
+                            <a:schemeClr val="accent5"/>
+                          </a:effectRef>
+                          <a:fontRef idx="minor">
+                            <a:schemeClr val="lt1"/>
+                          </a:fontRef>
+                        </wps:style>
+                        <wps:txbx>
+                          <w:txbxContent>
+                            <w:p>
+                              <w:pPr>
+                                <w:spacing w:line="256" w:lineRule="auto"/>
+                                <w:jc w:val="center"/>
+                              </w:pPr>
+                              <w:r>
+                                <w:rPr>
+                                  <w:rFonts w:eastAsia="Calibri"/>
+                                  <w:sz w:val="24"/>
+                                  <w:szCs w:val="24"/>
+                                </w:rPr>
+                                <w:t>Audit Logging module</w:t>
+                              </w:r>
+                            </w:p>
+                          </w:txbxContent>
+                        </wps:txbx>
+                        <wps:bodyPr rot="0" spcFirstLastPara="0" vert="horz" wrap="square" lIns="91440" tIns="45720" rIns="91440" bIns="45720" numCol="1" spcCol="0" rtlCol="0" fromWordArt="0" anchor="ctr" anchorCtr="0" forceAA="0" compatLnSpc="1">
+                          <a:prstTxWarp prst="textNoShape">
+                            <a:avLst/>
+                          </a:prstTxWarp>
+                          <a:noAutofit/>
+                        </wps:bodyPr>
+                      </wps:wsp>
+                      <wps:wsp>
+                        <wps:cNvPr id="24" name="Rectangle 24"/>
+                        <wps:cNvSpPr/>
+                        <wps:spPr>
+                          <a:xfrm>
+                            <a:off x="84751" y="564633"/>
+                            <a:ext cx="1803104" cy="330200"/>
+                          </a:xfrm>
+                          <a:prstGeom prst="rect">
+                            <a:avLst/>
+                          </a:prstGeom>
+                        </wps:spPr>
+                        <wps:style>
+                          <a:lnRef idx="2">
+                            <a:schemeClr val="accent5">
+                              <a:shade val="50000"/>
+                            </a:schemeClr>
+                          </a:lnRef>
+                          <a:fillRef idx="1">
+                            <a:schemeClr val="accent5"/>
+                          </a:fillRef>
+                          <a:effectRef idx="0">
+                            <a:schemeClr val="accent5"/>
+                          </a:effectRef>
+                          <a:fontRef idx="minor">
+                            <a:schemeClr val="lt1"/>
+                          </a:fontRef>
+                        </wps:style>
+                        <wps:txbx>
+                          <w:txbxContent>
+                            <w:p>
+                              <w:pPr>
+                                <w:spacing w:line="254" w:lineRule="auto"/>
+                                <w:jc w:val="center"/>
+                              </w:pPr>
+                              <w:proofErr w:type="spellStart"/>
+                              <w:r>
+                                <w:rPr>
+                                  <w:rFonts w:eastAsia="Calibri"/>
+                                  <w:sz w:val="24"/>
+                                  <w:szCs w:val="24"/>
+                                </w:rPr>
+                                <w:t>Backgr</w:t>
+                              </w:r>
+                              <w:proofErr w:type="spellEnd"/>
+                              <w:r>
+                                <w:rPr>
+                                  <w:rFonts w:eastAsia="Calibri"/>
+                                  <w:sz w:val="24"/>
+                                  <w:szCs w:val="24"/>
+                                </w:rPr>
+                                <w:t>. Jobs module</w:t>
+                              </w:r>
+                            </w:p>
+                          </w:txbxContent>
+                        </wps:txbx>
+                        <wps:bodyPr rot="0" spcFirstLastPara="0" vert="horz" wrap="square" lIns="91440" tIns="45720" rIns="91440" bIns="45720" numCol="1" spcCol="0" rtlCol="0" fromWordArt="0" anchor="ctr" anchorCtr="0" forceAA="0" compatLnSpc="1">
+                          <a:prstTxWarp prst="textNoShape">
+                            <a:avLst/>
+                          </a:prstTxWarp>
+                          <a:noAutofit/>
+                        </wps:bodyPr>
+                      </wps:wsp>
+                      <wps:wsp>
+                        <wps:cNvPr id="25" name="Rectangle 25"/>
+                        <wps:cNvSpPr/>
+                        <wps:spPr>
+                          <a:xfrm>
+                            <a:off x="82846" y="1066283"/>
+                            <a:ext cx="1803104" cy="330200"/>
+                          </a:xfrm>
+                          <a:prstGeom prst="rect">
+                            <a:avLst/>
+                          </a:prstGeom>
+                        </wps:spPr>
+                        <wps:style>
+                          <a:lnRef idx="2">
+                            <a:schemeClr val="accent5">
+                              <a:shade val="50000"/>
+                            </a:schemeClr>
+                          </a:lnRef>
+                          <a:fillRef idx="1">
+                            <a:schemeClr val="accent5"/>
+                          </a:fillRef>
+                          <a:effectRef idx="0">
+                            <a:schemeClr val="accent5"/>
+                          </a:effectRef>
+                          <a:fontRef idx="minor">
+                            <a:schemeClr val="lt1"/>
+                          </a:fontRef>
+                        </wps:style>
+                        <wps:txbx>
+                          <w:txbxContent>
+                            <w:p>
+                              <w:pPr>
+                                <w:spacing w:line="254" w:lineRule="auto"/>
+                                <w:jc w:val="center"/>
+                              </w:pPr>
+                              <w:r>
+                                <w:rPr>
+                                  <w:rFonts w:eastAsia="Calibri"/>
+                                  <w:sz w:val="24"/>
+                                  <w:szCs w:val="24"/>
+                                </w:rPr>
+                                <w:t xml:space="preserve">Feature </w:t>
+                              </w:r>
+                              <w:proofErr w:type="spellStart"/>
+                              <w:r>
+                                <w:rPr>
+                                  <w:rFonts w:eastAsia="Calibri"/>
+                                  <w:sz w:val="24"/>
+                                  <w:szCs w:val="24"/>
+                                </w:rPr>
+                                <w:t>Mng</w:t>
+                              </w:r>
+                              <w:proofErr w:type="spellEnd"/>
+                              <w:r>
+                                <w:rPr>
+                                  <w:rFonts w:eastAsia="Calibri"/>
+                                  <w:sz w:val="24"/>
+                                  <w:szCs w:val="24"/>
+                                </w:rPr>
+                                <w:t>. module</w:t>
+                              </w:r>
+                            </w:p>
+                          </w:txbxContent>
+                        </wps:txbx>
+                        <wps:bodyPr rot="0" spcFirstLastPara="0" vert="horz" wrap="square" lIns="91440" tIns="45720" rIns="91440" bIns="45720" numCol="1" spcCol="0" rtlCol="0" fromWordArt="0" anchor="ctr" anchorCtr="0" forceAA="0" compatLnSpc="1">
+                          <a:prstTxWarp prst="textNoShape">
+                            <a:avLst/>
+                          </a:prstTxWarp>
+                          <a:noAutofit/>
+                        </wps:bodyPr>
+                      </wps:wsp>
+                      <wps:wsp>
+                        <wps:cNvPr id="26" name="Rectangle 26"/>
+                        <wps:cNvSpPr/>
+                        <wps:spPr>
+                          <a:xfrm>
+                            <a:off x="78401" y="1529833"/>
+                            <a:ext cx="1803104" cy="330200"/>
+                          </a:xfrm>
+                          <a:prstGeom prst="rect">
+                            <a:avLst/>
+                          </a:prstGeom>
+                        </wps:spPr>
+                        <wps:style>
+                          <a:lnRef idx="2">
+                            <a:schemeClr val="accent5">
+                              <a:shade val="50000"/>
+                            </a:schemeClr>
+                          </a:lnRef>
+                          <a:fillRef idx="1">
+                            <a:schemeClr val="accent5"/>
+                          </a:fillRef>
+                          <a:effectRef idx="0">
+                            <a:schemeClr val="accent5"/>
+                          </a:effectRef>
+                          <a:fontRef idx="minor">
+                            <a:schemeClr val="lt1"/>
+                          </a:fontRef>
+                        </wps:style>
+                        <wps:txbx>
+                          <w:txbxContent>
+                            <w:p>
+                              <w:pPr>
+                                <w:spacing w:line="252" w:lineRule="auto"/>
+                                <w:jc w:val="center"/>
+                              </w:pPr>
+                              <w:r>
+                                <w:rPr>
+                                  <w:rFonts w:eastAsia="Calibri"/>
+                                  <w:sz w:val="24"/>
+                                  <w:szCs w:val="24"/>
+                                </w:rPr>
+                                <w:t>Identity module</w:t>
+                              </w:r>
+                            </w:p>
+                          </w:txbxContent>
+                        </wps:txbx>
+                        <wps:bodyPr rot="0" spcFirstLastPara="0" vert="horz" wrap="square" lIns="91440" tIns="45720" rIns="91440" bIns="45720" numCol="1" spcCol="0" rtlCol="0" fromWordArt="0" anchor="ctr" anchorCtr="0" forceAA="0" compatLnSpc="1">
+                          <a:prstTxWarp prst="textNoShape">
+                            <a:avLst/>
+                          </a:prstTxWarp>
+                          <a:noAutofit/>
+                        </wps:bodyPr>
+                      </wps:wsp>
+                      <wps:wsp>
+                        <wps:cNvPr id="27" name="Rectangle 27"/>
+                        <wps:cNvSpPr/>
+                        <wps:spPr>
+                          <a:xfrm>
+                            <a:off x="78401" y="1974333"/>
+                            <a:ext cx="1803104" cy="330200"/>
+                          </a:xfrm>
+                          <a:prstGeom prst="rect">
+                            <a:avLst/>
+                          </a:prstGeom>
+                        </wps:spPr>
+                        <wps:style>
+                          <a:lnRef idx="2">
+                            <a:schemeClr val="accent5">
+                              <a:shade val="50000"/>
+                            </a:schemeClr>
+                          </a:lnRef>
+                          <a:fillRef idx="1">
+                            <a:schemeClr val="accent5"/>
+                          </a:fillRef>
+                          <a:effectRef idx="0">
+                            <a:schemeClr val="accent5"/>
+                          </a:effectRef>
+                          <a:fontRef idx="minor">
+                            <a:schemeClr val="lt1"/>
+                          </a:fontRef>
+                        </wps:style>
+                        <wps:txbx>
+                          <w:txbxContent>
+                            <w:p>
+                              <w:pPr>
+                                <w:spacing w:line="254" w:lineRule="auto"/>
+                                <w:jc w:val="center"/>
+                                <w:rPr>
+                                  <w:sz w:val="20"/>
+                                  <w:szCs w:val="20"/>
+                                </w:rPr>
+                              </w:pPr>
+                              <w:proofErr w:type="spellStart"/>
+                              <w:r>
+                                <w:rPr>
+                                  <w:rFonts w:eastAsia="Calibri"/>
+                                  <w:sz w:val="24"/>
+                                  <w:szCs w:val="24"/>
+                                </w:rPr>
+                                <w:t>IdentityServer</w:t>
+                              </w:r>
+                              <w:proofErr w:type="spellEnd"/>
+                              <w:r>
+                                <w:rPr>
+                                  <w:rFonts w:eastAsia="Calibri"/>
+                                </w:rPr>
+                                <w:t xml:space="preserve"> </w:t>
+                              </w:r>
+                              <w:r>
+                                <w:rPr>
+                                  <w:rFonts w:eastAsia="Calibri"/>
+                                  <w:sz w:val="24"/>
+                                  <w:szCs w:val="24"/>
+                                </w:rPr>
+                                <w:t>module</w:t>
+                              </w:r>
+                            </w:p>
+                          </w:txbxContent>
+                        </wps:txbx>
+                        <wps:bodyPr rot="0" spcFirstLastPara="0" vert="horz" wrap="square" lIns="91440" tIns="45720" rIns="91440" bIns="45720" numCol="1" spcCol="0" rtlCol="0" fromWordArt="0" anchor="ctr" anchorCtr="0" forceAA="0" compatLnSpc="1">
+                          <a:prstTxWarp prst="textNoShape">
+                            <a:avLst/>
+                          </a:prstTxWarp>
+                          <a:noAutofit/>
+                        </wps:bodyPr>
+                      </wps:wsp>
+                      <wps:wsp>
+                        <wps:cNvPr id="28" name="Rectangle 28"/>
+                        <wps:cNvSpPr/>
+                        <wps:spPr>
+                          <a:xfrm>
+                            <a:off x="64160" y="3548223"/>
+                            <a:ext cx="1803104" cy="330200"/>
+                          </a:xfrm>
+                          <a:prstGeom prst="rect">
+                            <a:avLst/>
+                          </a:prstGeom>
+                        </wps:spPr>
+                        <wps:style>
+                          <a:lnRef idx="2">
+                            <a:schemeClr val="accent5">
+                              <a:shade val="50000"/>
+                            </a:schemeClr>
+                          </a:lnRef>
+                          <a:fillRef idx="1">
+                            <a:schemeClr val="accent5"/>
+                          </a:fillRef>
+                          <a:effectRef idx="0">
+                            <a:schemeClr val="accent5"/>
+                          </a:effectRef>
+                          <a:fontRef idx="minor">
+                            <a:schemeClr val="lt1"/>
+                          </a:fontRef>
+                        </wps:style>
+                        <wps:txbx>
+                          <w:txbxContent>
+                            <w:p>
+                              <w:pPr>
+                                <w:spacing w:line="252" w:lineRule="auto"/>
+                                <w:jc w:val="center"/>
+                              </w:pPr>
+                              <w:r>
+                                <w:rPr>
+                                  <w:rFonts w:eastAsia="Calibri"/>
+                                  <w:sz w:val="24"/>
+                                  <w:szCs w:val="24"/>
+                                </w:rPr>
+                                <w:t xml:space="preserve">Permission </w:t>
+                              </w:r>
+                              <w:proofErr w:type="spellStart"/>
+                              <w:r>
+                                <w:rPr>
+                                  <w:rFonts w:eastAsia="Calibri"/>
+                                  <w:sz w:val="24"/>
+                                  <w:szCs w:val="24"/>
+                                </w:rPr>
+                                <w:t>Mng</w:t>
+                              </w:r>
+                              <w:proofErr w:type="spellEnd"/>
+                              <w:r>
+                                <w:rPr>
+                                  <w:rFonts w:eastAsia="Calibri"/>
+                                  <w:sz w:val="24"/>
+                                  <w:szCs w:val="24"/>
+                                </w:rPr>
+                                <w:t>. module</w:t>
+                              </w:r>
+                            </w:p>
+                          </w:txbxContent>
+                        </wps:txbx>
+                        <wps:bodyPr rot="0" spcFirstLastPara="0" vert="horz" wrap="square" lIns="91440" tIns="45720" rIns="91440" bIns="45720" numCol="1" spcCol="0" rtlCol="0" fromWordArt="0" anchor="ctr" anchorCtr="0" forceAA="0" compatLnSpc="1">
+                          <a:prstTxWarp prst="textNoShape">
+                            <a:avLst/>
+                          </a:prstTxWarp>
+                          <a:noAutofit/>
+                        </wps:bodyPr>
+                      </wps:wsp>
+                      <wps:wsp>
+                        <wps:cNvPr id="29" name="Rectangle 29"/>
+                        <wps:cNvSpPr/>
+                        <wps:spPr>
+                          <a:xfrm>
+                            <a:off x="67699" y="3990003"/>
+                            <a:ext cx="1803104" cy="330200"/>
+                          </a:xfrm>
+                          <a:prstGeom prst="rect">
+                            <a:avLst/>
+                          </a:prstGeom>
+                        </wps:spPr>
+                        <wps:style>
+                          <a:lnRef idx="2">
+                            <a:schemeClr val="accent5">
+                              <a:shade val="50000"/>
+                            </a:schemeClr>
+                          </a:lnRef>
+                          <a:fillRef idx="1">
+                            <a:schemeClr val="accent5"/>
+                          </a:fillRef>
+                          <a:effectRef idx="0">
+                            <a:schemeClr val="accent5"/>
+                          </a:effectRef>
+                          <a:fontRef idx="minor">
+                            <a:schemeClr val="lt1"/>
+                          </a:fontRef>
+                        </wps:style>
+                        <wps:txbx>
+                          <w:txbxContent>
+                            <w:p>
+                              <w:pPr>
+                                <w:spacing w:line="252" w:lineRule="auto"/>
+                                <w:jc w:val="center"/>
+                              </w:pPr>
+                              <w:r>
+                                <w:rPr>
+                                  <w:rFonts w:eastAsia="Calibri"/>
+                                  <w:sz w:val="24"/>
+                                  <w:szCs w:val="24"/>
+                                </w:rPr>
+                                <w:t xml:space="preserve">Setting </w:t>
+                              </w:r>
+                              <w:proofErr w:type="spellStart"/>
+                              <w:r>
+                                <w:rPr>
+                                  <w:rFonts w:eastAsia="Calibri"/>
+                                  <w:sz w:val="24"/>
+                                  <w:szCs w:val="24"/>
+                                </w:rPr>
+                                <w:t>Mng</w:t>
+                              </w:r>
+                              <w:proofErr w:type="spellEnd"/>
+                              <w:r>
+                                <w:rPr>
+                                  <w:rFonts w:eastAsia="Calibri"/>
+                                  <w:sz w:val="24"/>
+                                  <w:szCs w:val="24"/>
+                                </w:rPr>
+                                <w:t>. module</w:t>
+                              </w:r>
+                            </w:p>
+                          </w:txbxContent>
+                        </wps:txbx>
+                        <wps:bodyPr rot="0" spcFirstLastPara="0" vert="horz" wrap="square" lIns="91440" tIns="45720" rIns="91440" bIns="45720" numCol="1" spcCol="0" rtlCol="0" fromWordArt="0" anchor="ctr" anchorCtr="0" forceAA="0" compatLnSpc="1">
+                          <a:prstTxWarp prst="textNoShape">
+                            <a:avLst/>
+                          </a:prstTxWarp>
+                          <a:noAutofit/>
+                        </wps:bodyPr>
+                      </wps:wsp>
+                      <wps:wsp>
+                        <wps:cNvPr id="30" name="Rectangle 30"/>
+                        <wps:cNvSpPr/>
+                        <wps:spPr>
+                          <a:xfrm>
+                            <a:off x="67606" y="2417926"/>
+                            <a:ext cx="1803104" cy="330200"/>
+                          </a:xfrm>
+                          <a:prstGeom prst="rect">
+                            <a:avLst/>
+                          </a:prstGeom>
+                        </wps:spPr>
+                        <wps:style>
+                          <a:lnRef idx="2">
+                            <a:schemeClr val="accent5">
+                              <a:shade val="50000"/>
+                            </a:schemeClr>
+                          </a:lnRef>
+                          <a:fillRef idx="1">
+                            <a:schemeClr val="accent5"/>
+                          </a:fillRef>
+                          <a:effectRef idx="0">
+                            <a:schemeClr val="accent5"/>
+                          </a:effectRef>
+                          <a:fontRef idx="minor">
+                            <a:schemeClr val="lt1"/>
+                          </a:fontRef>
+                        </wps:style>
+                        <wps:txbx>
+                          <w:txbxContent>
+                            <w:p>
+                              <w:pPr>
+                                <w:spacing w:line="252" w:lineRule="auto"/>
+                                <w:jc w:val="center"/>
+                              </w:pPr>
+                              <w:r>
+                                <w:rPr>
+                                  <w:rFonts w:eastAsia="Calibri"/>
+                                  <w:sz w:val="24"/>
+                                  <w:szCs w:val="24"/>
+                                </w:rPr>
+                                <w:t xml:space="preserve">Tenant </w:t>
+                              </w:r>
+                              <w:proofErr w:type="spellStart"/>
+                              <w:r>
+                                <w:rPr>
+                                  <w:rFonts w:eastAsia="Calibri"/>
+                                  <w:sz w:val="24"/>
+                                  <w:szCs w:val="24"/>
+                                </w:rPr>
+                                <w:t>Mng</w:t>
+                              </w:r>
+                              <w:proofErr w:type="spellEnd"/>
+                              <w:r>
+                                <w:rPr>
+                                  <w:rFonts w:eastAsia="Calibri"/>
+                                  <w:sz w:val="24"/>
+                                  <w:szCs w:val="24"/>
+                                </w:rPr>
+                                <w:t>. module</w:t>
+                              </w:r>
+                            </w:p>
+                          </w:txbxContent>
+                        </wps:txbx>
+                        <wps:bodyPr rot="0" spcFirstLastPara="0" vert="horz" wrap="square" lIns="91440" tIns="45720" rIns="91440" bIns="45720" numCol="1" spcCol="0" rtlCol="0" fromWordArt="0" anchor="ctr" anchorCtr="0" forceAA="0" compatLnSpc="1">
+                          <a:prstTxWarp prst="textNoShape">
+                            <a:avLst/>
+                          </a:prstTxWarp>
+                          <a:noAutofit/>
+                        </wps:bodyPr>
+                      </wps:wsp>
+                      <wps:wsp>
+                        <wps:cNvPr id="32" name="Straight Arrow Connector 32"/>
+                        <wps:cNvCnPr>
+                          <a:stCxn id="24" idx="3"/>
+                          <a:endCxn id="3" idx="1"/>
+                        </wps:cNvCnPr>
+                        <wps:spPr>
+                          <a:xfrm>
+                            <a:off x="1887855" y="729733"/>
+                            <a:ext cx="859671" cy="237983"/>
+                          </a:xfrm>
+                          <a:prstGeom prst="straightConnector1">
+                            <a:avLst/>
+                          </a:prstGeom>
+                          <a:ln w="19050">
+                            <a:solidFill>
+                              <a:schemeClr val="tx1">
+                                <a:lumMod val="50000"/>
+                                <a:lumOff val="50000"/>
+                              </a:schemeClr>
+                            </a:solidFill>
+                            <a:tailEnd type="triangle"/>
+                          </a:ln>
+                        </wps:spPr>
+                        <wps:style>
+                          <a:lnRef idx="1">
+                            <a:schemeClr val="accent1"/>
+                          </a:lnRef>
+                          <a:fillRef idx="0">
+                            <a:schemeClr val="accent1"/>
+                          </a:fillRef>
+                          <a:effectRef idx="0">
+                            <a:schemeClr val="accent1"/>
+                          </a:effectRef>
+                          <a:fontRef idx="minor">
+                            <a:schemeClr val="tx1"/>
+                          </a:fontRef>
+                        </wps:style>
+                        <wps:bodyPr/>
+                      </wps:wsp>
+                      <wps:wsp>
+                        <wps:cNvPr id="33" name="Straight Arrow Connector 33"/>
+                        <wps:cNvCnPr>
+                          <a:stCxn id="25" idx="3"/>
+                          <a:endCxn id="3" idx="2"/>
+                        </wps:cNvCnPr>
+                        <wps:spPr>
+                          <a:xfrm>
+                            <a:off x="1885950" y="1231383"/>
+                            <a:ext cx="537028" cy="162895"/>
+                          </a:xfrm>
+                          <a:prstGeom prst="straightConnector1">
+                            <a:avLst/>
+                          </a:prstGeom>
+                          <a:ln w="19050">
+                            <a:solidFill>
+                              <a:schemeClr val="tx1">
+                                <a:lumMod val="50000"/>
+                                <a:lumOff val="50000"/>
+                              </a:schemeClr>
+                            </a:solidFill>
+                            <a:tailEnd type="triangle"/>
+                          </a:ln>
+                        </wps:spPr>
+                        <wps:style>
+                          <a:lnRef idx="1">
+                            <a:schemeClr val="accent1"/>
+                          </a:lnRef>
+                          <a:fillRef idx="0">
+                            <a:schemeClr val="accent1"/>
+                          </a:fillRef>
+                          <a:effectRef idx="0">
+                            <a:schemeClr val="accent1"/>
+                          </a:effectRef>
+                          <a:fontRef idx="minor">
+                            <a:schemeClr val="tx1"/>
+                          </a:fontRef>
+                        </wps:style>
+                        <wps:bodyPr/>
+                      </wps:wsp>
+                      <wps:wsp>
+                        <wps:cNvPr id="34" name="Straight Arrow Connector 34"/>
+                        <wps:cNvCnPr>
+                          <a:stCxn id="26" idx="3"/>
+                        </wps:cNvCnPr>
+                        <wps:spPr>
+                          <a:xfrm flipV="1">
+                            <a:off x="1881505" y="1545773"/>
+                            <a:ext cx="567781" cy="149160"/>
+                          </a:xfrm>
+                          <a:prstGeom prst="straightConnector1">
+                            <a:avLst/>
+                          </a:prstGeom>
+                          <a:ln w="19050">
+                            <a:solidFill>
+                              <a:schemeClr val="tx1">
+                                <a:lumMod val="50000"/>
+                                <a:lumOff val="50000"/>
+                              </a:schemeClr>
+                            </a:solidFill>
+                            <a:tailEnd type="triangle"/>
+                          </a:ln>
+                        </wps:spPr>
+                        <wps:style>
+                          <a:lnRef idx="1">
+                            <a:schemeClr val="accent1"/>
+                          </a:lnRef>
+                          <a:fillRef idx="0">
+                            <a:schemeClr val="accent1"/>
+                          </a:fillRef>
+                          <a:effectRef idx="0">
+                            <a:schemeClr val="accent1"/>
+                          </a:effectRef>
+                          <a:fontRef idx="minor">
+                            <a:schemeClr val="tx1"/>
+                          </a:fontRef>
+                        </wps:style>
+                        <wps:bodyPr/>
+                      </wps:wsp>
+                      <wps:wsp>
+                        <wps:cNvPr id="35" name="Straight Arrow Connector 35"/>
+                        <wps:cNvCnPr>
+                          <a:stCxn id="27" idx="3"/>
+                        </wps:cNvCnPr>
+                        <wps:spPr>
+                          <a:xfrm flipV="1">
+                            <a:off x="1881505" y="1752601"/>
+                            <a:ext cx="741952" cy="386832"/>
+                          </a:xfrm>
+                          <a:prstGeom prst="straightConnector1">
+                            <a:avLst/>
+                          </a:prstGeom>
+                          <a:ln w="19050">
+                            <a:solidFill>
+                              <a:schemeClr val="tx1">
+                                <a:lumMod val="50000"/>
+                                <a:lumOff val="50000"/>
+                              </a:schemeClr>
+                            </a:solidFill>
+                            <a:tailEnd type="triangle"/>
+                          </a:ln>
+                        </wps:spPr>
+                        <wps:style>
+                          <a:lnRef idx="1">
+                            <a:schemeClr val="accent1"/>
+                          </a:lnRef>
+                          <a:fillRef idx="0">
+                            <a:schemeClr val="accent1"/>
+                          </a:fillRef>
+                          <a:effectRef idx="0">
+                            <a:schemeClr val="accent1"/>
+                          </a:effectRef>
+                          <a:fontRef idx="minor">
+                            <a:schemeClr val="tx1"/>
+                          </a:fontRef>
+                        </wps:style>
+                        <wps:bodyPr/>
+                      </wps:wsp>
+                      <wps:wsp>
+                        <wps:cNvPr id="36" name="Straight Arrow Connector 36"/>
+                        <wps:cNvCnPr>
+                          <a:stCxn id="30" idx="3"/>
+                        </wps:cNvCnPr>
+                        <wps:spPr>
+                          <a:xfrm flipV="1">
+                            <a:off x="1870710" y="1888672"/>
+                            <a:ext cx="965019" cy="694354"/>
+                          </a:xfrm>
+                          <a:prstGeom prst="straightConnector1">
+                            <a:avLst/>
+                          </a:prstGeom>
+                          <a:ln w="19050">
+                            <a:solidFill>
+                              <a:schemeClr val="tx1">
+                                <a:lumMod val="50000"/>
+                                <a:lumOff val="50000"/>
+                              </a:schemeClr>
+                            </a:solidFill>
+                            <a:tailEnd type="triangle"/>
+                          </a:ln>
+                        </wps:spPr>
+                        <wps:style>
+                          <a:lnRef idx="1">
+                            <a:schemeClr val="accent1"/>
+                          </a:lnRef>
+                          <a:fillRef idx="0">
+                            <a:schemeClr val="accent1"/>
+                          </a:fillRef>
+                          <a:effectRef idx="0">
+                            <a:schemeClr val="accent1"/>
+                          </a:effectRef>
+                          <a:fontRef idx="minor">
+                            <a:schemeClr val="tx1"/>
+                          </a:fontRef>
+                        </wps:style>
+                        <wps:bodyPr/>
+                      </wps:wsp>
+                      <wps:wsp>
+                        <wps:cNvPr id="37" name="Straight Arrow Connector 37"/>
+                        <wps:cNvCnPr>
+                          <a:stCxn id="28" idx="3"/>
+                          <a:endCxn id="41" idx="2"/>
+                        </wps:cNvCnPr>
+                        <wps:spPr>
+                          <a:xfrm>
+                            <a:off x="1867264" y="3713323"/>
+                            <a:ext cx="604179" cy="36284"/>
+                          </a:xfrm>
+                          <a:prstGeom prst="straightConnector1">
+                            <a:avLst/>
+                          </a:prstGeom>
+                          <a:ln w="19050">
+                            <a:solidFill>
+                              <a:schemeClr val="tx1">
+                                <a:lumMod val="50000"/>
+                                <a:lumOff val="50000"/>
+                              </a:schemeClr>
+                            </a:solidFill>
+                            <a:tailEnd type="triangle"/>
+                          </a:ln>
+                        </wps:spPr>
+                        <wps:style>
+                          <a:lnRef idx="1">
+                            <a:schemeClr val="accent1"/>
+                          </a:lnRef>
+                          <a:fillRef idx="0">
+                            <a:schemeClr val="accent1"/>
+                          </a:fillRef>
+                          <a:effectRef idx="0">
+                            <a:schemeClr val="accent1"/>
+                          </a:effectRef>
+                          <a:fontRef idx="minor">
+                            <a:schemeClr val="tx1"/>
+                          </a:fontRef>
+                        </wps:style>
+                        <wps:bodyPr/>
+                      </wps:wsp>
+                      <wps:wsp>
+                        <wps:cNvPr id="38" name="Straight Arrow Connector 38"/>
+                        <wps:cNvCnPr>
+                          <a:stCxn id="23" idx="3"/>
+                        </wps:cNvCnPr>
+                        <wps:spPr>
+                          <a:xfrm>
+                            <a:off x="1877060" y="3270637"/>
+                            <a:ext cx="691969" cy="240006"/>
+                          </a:xfrm>
+                          <a:prstGeom prst="straightConnector1">
+                            <a:avLst/>
+                          </a:prstGeom>
+                          <a:ln w="19050">
+                            <a:solidFill>
+                              <a:schemeClr val="tx1">
+                                <a:lumMod val="50000"/>
+                                <a:lumOff val="50000"/>
+                              </a:schemeClr>
+                            </a:solidFill>
+                            <a:tailEnd type="triangle"/>
+                          </a:ln>
+                        </wps:spPr>
+                        <wps:style>
+                          <a:lnRef idx="1">
+                            <a:schemeClr val="accent1"/>
+                          </a:lnRef>
+                          <a:fillRef idx="0">
+                            <a:schemeClr val="accent1"/>
+                          </a:fillRef>
+                          <a:effectRef idx="0">
+                            <a:schemeClr val="accent1"/>
+                          </a:effectRef>
+                          <a:fontRef idx="minor">
+                            <a:schemeClr val="tx1"/>
+                          </a:fontRef>
+                        </wps:style>
+                        <wps:bodyPr/>
+                      </wps:wsp>
+                      <wps:wsp>
+                        <wps:cNvPr id="39" name="Straight Arrow Connector 39"/>
+                        <wps:cNvCnPr>
+                          <a:stCxn id="22" idx="1"/>
+                          <a:endCxn id="3" idx="6"/>
+                        </wps:cNvCnPr>
+                        <wps:spPr>
+                          <a:xfrm flipH="1" flipV="1">
+                            <a:off x="4639128" y="1394278"/>
+                            <a:ext cx="342901" cy="909"/>
+                          </a:xfrm>
+                          <a:prstGeom prst="straightConnector1">
+                            <a:avLst/>
+                          </a:prstGeom>
+                          <a:ln w="19050">
+                            <a:solidFill>
+                              <a:schemeClr val="tx1">
+                                <a:lumMod val="50000"/>
+                                <a:lumOff val="50000"/>
+                              </a:schemeClr>
+                            </a:solidFill>
+                            <a:tailEnd type="triangle"/>
+                          </a:ln>
+                        </wps:spPr>
+                        <wps:style>
+                          <a:lnRef idx="1">
+                            <a:schemeClr val="accent1"/>
+                          </a:lnRef>
+                          <a:fillRef idx="0">
+                            <a:schemeClr val="accent1"/>
+                          </a:fillRef>
+                          <a:effectRef idx="0">
+                            <a:schemeClr val="accent1"/>
+                          </a:effectRef>
+                          <a:fontRef idx="minor">
+                            <a:schemeClr val="tx1"/>
+                          </a:fontRef>
+                        </wps:style>
+                        <wps:bodyPr/>
+                      </wps:wsp>
+                      <wps:wsp>
+                        <wps:cNvPr id="41" name="Oval 41"/>
+                        <wps:cNvSpPr/>
+                        <wps:spPr>
+                          <a:xfrm>
+                            <a:off x="2471443" y="3146357"/>
+                            <a:ext cx="2216150" cy="1206500"/>
+                          </a:xfrm>
+                          <a:prstGeom prst="ellipse">
+                            <a:avLst/>
+                          </a:prstGeom>
+                        </wps:spPr>
+                        <wps:style>
+                          <a:lnRef idx="2">
+                            <a:schemeClr val="accent2">
+                              <a:shade val="50000"/>
+                            </a:schemeClr>
+                          </a:lnRef>
+                          <a:fillRef idx="1">
+                            <a:schemeClr val="accent2"/>
+                          </a:fillRef>
+                          <a:effectRef idx="0">
+                            <a:schemeClr val="accent2"/>
+                          </a:effectRef>
+                          <a:fontRef idx="minor">
+                            <a:schemeClr val="lt1"/>
+                          </a:fontRef>
+                        </wps:style>
+                        <wps:txbx>
+                          <w:txbxContent>
+                            <w:p>
+                              <w:pPr>
+                                <w:spacing w:line="256" w:lineRule="auto"/>
+                                <w:jc w:val="center"/>
+                                <w:rPr>
+                                  <w:sz w:val="24"/>
+                                  <w:szCs w:val="24"/>
+                                </w:rPr>
+                              </w:pPr>
+                              <w:r>
+                                <w:rPr>
+                                  <w:rFonts w:eastAsia="Calibri"/>
+                                  <w:sz w:val="36"/>
+                                  <w:szCs w:val="36"/>
+                                </w:rPr>
+                                <w:t>Second Database</w:t>
+                              </w:r>
+                            </w:p>
+                          </w:txbxContent>
+                        </wps:txbx>
+                        <wps:bodyPr rot="0" spcFirstLastPara="0" vert="horz" wrap="square" lIns="91440" tIns="45720" rIns="91440" bIns="45720" numCol="1" spcCol="0" rtlCol="0" fromWordArt="0" anchor="ctr" anchorCtr="0" forceAA="0" compatLnSpc="1">
+                          <a:prstTxWarp prst="textNoShape">
+                            <a:avLst/>
+                          </a:prstTxWarp>
+                          <a:noAutofit/>
+                        </wps:bodyPr>
+                      </wps:wsp>
+                      <wps:wsp>
+                        <wps:cNvPr id="42" name="Straight Arrow Connector 42"/>
+                        <wps:cNvCnPr>
+                          <a:stCxn id="29" idx="3"/>
+                        </wps:cNvCnPr>
+                        <wps:spPr>
+                          <a:xfrm flipV="1">
+                            <a:off x="1870803" y="3984172"/>
+                            <a:ext cx="665568" cy="170931"/>
+                          </a:xfrm>
+                          <a:prstGeom prst="straightConnector1">
+                            <a:avLst/>
+                          </a:prstGeom>
+                          <a:ln w="19050">
+                            <a:solidFill>
+                              <a:schemeClr val="tx1">
+                                <a:lumMod val="50000"/>
+                                <a:lumOff val="50000"/>
+                              </a:schemeClr>
+                            </a:solidFill>
+                            <a:tailEnd type="triangle"/>
+                          </a:ln>
+                        </wps:spPr>
+                        <wps:style>
+                          <a:lnRef idx="1">
+                            <a:schemeClr val="accent1"/>
+                          </a:lnRef>
+                          <a:fillRef idx="0">
+                            <a:schemeClr val="accent1"/>
+                          </a:fillRef>
+                          <a:effectRef idx="0">
+                            <a:schemeClr val="accent1"/>
+                          </a:effectRef>
+                          <a:fontRef idx="minor">
+                            <a:schemeClr val="tx1"/>
+                          </a:fontRef>
+                        </wps:style>
+                        <wps:bodyPr/>
+                      </wps:wsp>
+                    </wpc:wpc>
+                  </a:graphicData>
+                </a:graphic>
+              </wp:inline>
+            </w:drawing>
+          </mc:Choice>
+          <mc:Fallback>
+            <w:pict>
+              <v:group w14:anchorId="48E30110" id="Canvas 40" o:spid="_x0000_s1047" editas="canvas" style="width:540pt;height:357pt;mso-position-horizontal-relative:char;mso-position-vertical-relative:line" coordsize="68580,45339" o:gfxdata="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">
+                <v:shape id="_x0000_s1048" type="#_x0000_t75" style="position:absolute;width:68580;height:45339;visibility:visible;mso-wrap-style:square" filled="t">
+                  <v:fill o:detectmouseclick="t"/>
+                  <v:path o:connecttype="none"/>
+                </v:shape>
+                <v:oval id="Oval 3" o:spid="_x0000_s1049" style="position:absolute;left:24229;top:7910;width:22162;height:12065;visibility:visible;mso-wrap-style:square;v-text-anchor:middle" o:gfxdata="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" fillcolor="#ed7d31 [3205]" strokecolor="#823b0b [1605]" strokeweight="1pt">
+                  <v:stroke joinstyle="miter"/>
+                  <v:textbox>
+                    <w:txbxContent>
+                      <w:p>
+                        <w:pPr>
+                          <w:jc w:val="center"/>
+                        </w:pPr>
+                        <w:r>
+                          <w:rPr>
+                            <w:sz w:val="36"/>
+                            <w:szCs w:val="36"/>
+                          </w:rPr>
+                          <w:t xml:space="preserve">Main (Default) </w:t>
+                        </w:r>
+                        <w:r>
+                          <w:rPr>
+                            <w:sz w:val="36"/>
+                            <w:szCs w:val="36"/>
+                          </w:rPr>
+                          <w:t>Database</w:t>
+                        </w:r>
+                      </w:p>
+                    </w:txbxContent>
+                  </v:textbox>
+                </v:oval>
+                <v:rect id="Rectangle 22" o:spid="_x0000_s1050" style="position:absolute;left:49820;top:12300;width:14668;height:3302;visibility:visible;mso-wrap-style:square;v-text-anchor:middle" o:gfxdata="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" fillcolor="#70ad47 [3209]" strokecolor="#375623 [1609]" strokeweight="1pt">
+                  <v:textbox>
+                    <w:txbxContent>
+                      <w:p>
+                        <w:pPr>
+                          <w:jc w:val="center"/>
+                          <w:rPr>
+                            <w:sz w:val="28"/>
+                            <w:szCs w:val="28"/>
+                          </w:rPr>
+                        </w:pPr>
+                        <w:r>
+                          <w:rPr>
+                            <w:sz w:val="28"/>
+                            <w:szCs w:val="28"/>
+                          </w:rPr>
+                          <w:t>Your Application</w:t>
+                        </w:r>
+                      </w:p>
+                    </w:txbxContent>
+                  </v:textbox>
+                </v:rect>
+                <v:rect id="Rectangle 23" o:spid="_x0000_s1051" style="position:absolute;left:736;top:31055;width:18034;height:3302;visibility:visible;mso-wrap-style:square;v-text-anchor:middle" o:gfxdata="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" fillcolor="#5b9bd5 [3208]" strokecolor="#1f4d78 [1608]" strokeweight="1pt">
+                  <v:textbox>
+                    <w:txbxContent>
+                      <w:p>
+                        <w:pPr>
+                          <w:spacing w:line="256" w:lineRule="auto"/>
+                          <w:jc w:val="center"/>
+                        </w:pPr>
+                        <w:r>
+                          <w:rPr>
+                            <w:rFonts w:eastAsia="Calibri"/>
+                            <w:sz w:val="24"/>
+                            <w:szCs w:val="24"/>
+                          </w:rPr>
+                          <w:t>Audit Logging module</w:t>
+                        </w:r>
+                      </w:p>
+                    </w:txbxContent>
+                  </v:textbox>
+                </v:rect>
+                <v:rect id="Rectangle 24" o:spid="_x0000_s1052" style="position:absolute;left:847;top:5646;width:18031;height:3302;visibility:visible;mso-wrap-style:square;v-text-anchor:middle" o:gfxdata="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" fillcolor="#5b9bd5 [3208]" strokecolor="#1f4d78 [1608]" strokeweight="1pt">
+                  <v:textbox>
+                    <w:txbxContent>
+                      <w:p>
+                        <w:pPr>
+                          <w:spacing w:line="254" w:lineRule="auto"/>
+                          <w:jc w:val="center"/>
+                        </w:pPr>
+                        <w:proofErr w:type="spellStart"/>
+                        <w:r>
+                          <w:rPr>
+                            <w:rFonts w:eastAsia="Calibri"/>
+                            <w:sz w:val="24"/>
+                            <w:szCs w:val="24"/>
+                          </w:rPr>
+                          <w:t>Backgr</w:t>
+                        </w:r>
+                        <w:proofErr w:type="spellEnd"/>
+                        <w:r>
+                          <w:rPr>
+                            <w:rFonts w:eastAsia="Calibri"/>
+                            <w:sz w:val="24"/>
+                            <w:szCs w:val="24"/>
+                          </w:rPr>
+                          <w:t>. Jobs module</w:t>
+                        </w:r>
+                      </w:p>
+                    </w:txbxContent>
+                  </v:textbox>
+                </v:rect>
+                <v:rect id="Rectangle 25" o:spid="_x0000_s1053" style="position:absolute;left:828;top:10662;width:18031;height:3302;visibility:visible;mso-wrap-style:square;v-text-anchor:middle" o:gfxdata="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" fillcolor="#5b9bd5 [3208]" strokecolor="#1f4d78 [1608]" strokeweight="1pt">
+                  <v:textbox>
+                    <w:txbxContent>
+                      <w:p>
+                        <w:pPr>
+                          <w:spacing w:line="254" w:lineRule="auto"/>
+                          <w:jc w:val="center"/>
+                        </w:pPr>
+                        <w:r>
+                          <w:rPr>
+                            <w:rFonts w:eastAsia="Calibri"/>
+                            <w:sz w:val="24"/>
+                            <w:szCs w:val="24"/>
+                          </w:rPr>
+                          <w:t xml:space="preserve">Feature </w:t>
+                        </w:r>
+                        <w:proofErr w:type="spellStart"/>
+                        <w:r>
+                          <w:rPr>
+                            <w:rFonts w:eastAsia="Calibri"/>
+                            <w:sz w:val="24"/>
+                            <w:szCs w:val="24"/>
+                          </w:rPr>
+                          <w:t>Mng</w:t>
+                        </w:r>
+                        <w:proofErr w:type="spellEnd"/>
+                        <w:r>
+                          <w:rPr>
+                            <w:rFonts w:eastAsia="Calibri"/>
+                            <w:sz w:val="24"/>
+                            <w:szCs w:val="24"/>
+                          </w:rPr>
+                          <w:t>. module</w:t>
+                        </w:r>
+                      </w:p>
+                    </w:txbxContent>
+                  </v:textbox>
+                </v:rect>
+                <v:rect id="Rectangle 26" o:spid="_x0000_s1054" style="position:absolute;left:784;top:15298;width:18031;height:3302;visibility:visible;mso-wrap-style:square;v-text-anchor:middle" o:gfxdata="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" fillcolor="#5b9bd5 [3208]" strokecolor="#1f4d78 [1608]" strokeweight="1pt">
+                  <v:textbox>
+                    <w:txbxContent>
+                      <w:p>
+                        <w:pPr>
+                          <w:spacing w:line="252" w:lineRule="auto"/>
+                          <w:jc w:val="center"/>
+                        </w:pPr>
+                        <w:r>
+                          <w:rPr>
+                            <w:rFonts w:eastAsia="Calibri"/>
+                            <w:sz w:val="24"/>
+                            <w:szCs w:val="24"/>
+                          </w:rPr>
+                          <w:t>Identity module</w:t>
+                        </w:r>
+                      </w:p>
+                    </w:txbxContent>
+                  </v:textbox>
+                </v:rect>
+                <v:rect id="Rectangle 27" o:spid="_x0000_s1055" style="position:absolute;left:784;top:19743;width:18031;height:3302;visibility:visible;mso-wrap-style:square;v-text-anchor:middle" o:gfxdata="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" fillcolor="#5b9bd5 [3208]" strokecolor="#1f4d78 [1608]" strokeweight="1pt">
+                  <v:textbox>
+                    <w:txbxContent>
+                      <w:p>
+                        <w:pPr>
+                          <w:spacing w:line="254" w:lineRule="auto"/>
+                          <w:jc w:val="center"/>
+                          <w:rPr>
+                            <w:sz w:val="20"/>
+                            <w:szCs w:val="20"/>
+                          </w:rPr>
+                        </w:pPr>
+                        <w:proofErr w:type="spellStart"/>
+                        <w:r>
+                          <w:rPr>
+                            <w:rFonts w:eastAsia="Calibri"/>
+                            <w:sz w:val="24"/>
+                            <w:szCs w:val="24"/>
+                          </w:rPr>
+                          <w:t>IdentityServer</w:t>
+                        </w:r>
+                        <w:proofErr w:type="spellEnd"/>
+                        <w:r>
+                          <w:rPr>
+                            <w:rFonts w:eastAsia="Calibri"/>
+                          </w:rPr>
+                          <w:t xml:space="preserve"> </w:t>
+                        </w:r>
+                        <w:r>
+                          <w:rPr>
+                            <w:rFonts w:eastAsia="Calibri"/>
+                            <w:sz w:val="24"/>
+                            <w:szCs w:val="24"/>
+                          </w:rPr>
+                          <w:t>module</w:t>
+                        </w:r>
+                      </w:p>
+                    </w:txbxContent>
+                  </v:textbox>
+                </v:rect>
+                <v:rect id="Rectangle 28" o:spid="_x0000_s1056" style="position:absolute;left:641;top:35482;width:18031;height:3302;visibility:visible;mso-wrap-style:square;v-text-anchor:middle" o:gfxdata="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" fillcolor="#5b9bd5 [3208]" strokecolor="#1f4d78 [1608]" strokeweight="1pt">
+                  <v:textbox>
+                    <w:txbxContent>
+                      <w:p>
+                        <w:pPr>
+                          <w:spacing w:line="252" w:lineRule="auto"/>
+                          <w:jc w:val="center"/>
+                        </w:pPr>
+                        <w:r>
+                          <w:rPr>
+                            <w:rFonts w:eastAsia="Calibri"/>
+                            <w:sz w:val="24"/>
+                            <w:szCs w:val="24"/>
+                          </w:rPr>
+                          <w:t xml:space="preserve">Permission </w:t>
+                        </w:r>
+                        <w:proofErr w:type="spellStart"/>
+                        <w:r>
+                          <w:rPr>
+                            <w:rFonts w:eastAsia="Calibri"/>
+                            <w:sz w:val="24"/>
+                            <w:szCs w:val="24"/>
+                          </w:rPr>
+                          <w:t>Mng</w:t>
+                        </w:r>
+                        <w:proofErr w:type="spellEnd"/>
+                        <w:r>
+                          <w:rPr>
+                            <w:rFonts w:eastAsia="Calibri"/>
+                            <w:sz w:val="24"/>
+                            <w:szCs w:val="24"/>
+                          </w:rPr>
+                          <w:t>. module</w:t>
+                        </w:r>
+                      </w:p>
+                    </w:txbxContent>
+                  </v:textbox>
+                </v:rect>
+                <v:rect id="Rectangle 29" o:spid="_x0000_s1057" style="position:absolute;left:676;top:39900;width:18032;height:3302;visibility:visible;mso-wrap-style:square;v-text-anchor:middle" o:gfxdata="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" fillcolor="#5b9bd5 [3208]" strokecolor="#1f4d78 [1608]" strokeweight="1pt">
+                  <v:textbox>
+                    <w:txbxContent>
+                      <w:p>
+                        <w:pPr>
+                          <w:spacing w:line="252" w:lineRule="auto"/>
+                          <w:jc w:val="center"/>
+                        </w:pPr>
+                        <w:r>
+                          <w:rPr>
+                            <w:rFonts w:eastAsia="Calibri"/>
+                            <w:sz w:val="24"/>
+                            <w:szCs w:val="24"/>
+                          </w:rPr>
+                          <w:t xml:space="preserve">Setting </w:t>
+                        </w:r>
+                        <w:proofErr w:type="spellStart"/>
+                        <w:r>
+                          <w:rPr>
+                            <w:rFonts w:eastAsia="Calibri"/>
+                            <w:sz w:val="24"/>
+                            <w:szCs w:val="24"/>
+                          </w:rPr>
+                          <w:t>Mng</w:t>
+                        </w:r>
+                        <w:proofErr w:type="spellEnd"/>
+                        <w:r>
+                          <w:rPr>
+                            <w:rFonts w:eastAsia="Calibri"/>
+                            <w:sz w:val="24"/>
+                            <w:szCs w:val="24"/>
+                          </w:rPr>
+                          <w:t>. module</w:t>
+                        </w:r>
+                      </w:p>
+                    </w:txbxContent>
+                  </v:textbox>
+                </v:rect>
+                <v:rect id="Rectangle 30" o:spid="_x0000_s1058" style="position:absolute;left:676;top:24179;width:18031;height:3302;visibility:visible;mso-wrap-style:square;v-text-anchor:middle" o:gfxdata="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" fillcolor="#5b9bd5 [3208]" strokecolor="#1f4d78 [1608]" strokeweight="1pt">
+                  <v:textbox>
+                    <w:txbxContent>
+                      <w:p>
+                        <w:pPr>
+                          <w:spacing w:line="252" w:lineRule="auto"/>
+                          <w:jc w:val="center"/>
+                        </w:pPr>
+                        <w:r>
+                          <w:rPr>
+                            <w:rFonts w:eastAsia="Calibri"/>
+                            <w:sz w:val="24"/>
+                            <w:szCs w:val="24"/>
+                          </w:rPr>
+                          <w:t xml:space="preserve">Tenant </w:t>
+                        </w:r>
+                        <w:proofErr w:type="spellStart"/>
+                        <w:r>
+                          <w:rPr>
+                            <w:rFonts w:eastAsia="Calibri"/>
+                            <w:sz w:val="24"/>
+                            <w:szCs w:val="24"/>
+                          </w:rPr>
+                          <w:t>Mng</w:t>
+                        </w:r>
+                        <w:proofErr w:type="spellEnd"/>
+                        <w:r>
+                          <w:rPr>
+                            <w:rFonts w:eastAsia="Calibri"/>
+                            <w:sz w:val="24"/>
+                            <w:szCs w:val="24"/>
+                          </w:rPr>
+                          <w:t>. module</w:t>
+                        </w:r>
+                      </w:p>
+                    </w:txbxContent>
+                  </v:textbox>
+                </v:rect>
+                <v:shape id="Straight Arrow Connector 32" o:spid="_x0000_s1059" type="#_x0000_t32" style="position:absolute;left:18878;top:7297;width:8597;height:2380;visibility:visible;mso-wrap-style:square" o:connectortype="straight" o:gfxdata="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" strokecolor="gray [1629]" strokeweight="1.5pt">
+                  <v:stroke endarrow="block" joinstyle="miter"/>
+                </v:shape>
+                <v:shape id="Straight Arrow Connector 33" o:spid="_x0000_s1060" type="#_x0000_t32" style="position:absolute;left:18859;top:12313;width:5370;height:1629;visibility:visible;mso-wrap-style:square" o:connectortype="straight" o:gfxdata="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" strokecolor="gray [1629]" strokeweight="1.5pt">
+                  <v:stroke endarrow="block" joinstyle="miter"/>
+                </v:shape>
+                <v:shape id="Straight Arrow Connector 34" o:spid="_x0000_s1061" type="#_x0000_t32" style="position:absolute;left:18815;top:15457;width:5677;height:1492;flip:y;visibility:visible;mso-wrap-style:square" o:connectortype="straight" o:gfxdata="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" strokecolor="gray [1629]" strokeweight="1.5pt">
+                  <v:stroke endarrow="block" joinstyle="miter"/>
+                </v:shape>
+                <v:shape id="Straight Arrow Connector 35" o:spid="_x0000_s1062" type="#_x0000_t32" style="position:absolute;left:18815;top:17526;width:7419;height:3868;flip:y;visibility:visible;mso-wrap-style:square" o:connectortype="straight" o:gfxdata="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" strokecolor="gray [1629]" strokeweight="1.5pt">
+                  <v:stroke endarrow="block" joinstyle="miter"/>
+                </v:shape>
+                <v:shape id="Straight Arrow Connector 36" o:spid="_x0000_s1063" type="#_x0000_t32" style="position:absolute;left:18707;top:18886;width:9650;height:6944;flip:y;visibility:visible;mso-wrap-style:square" o:connectortype="straight" o:gfxdata="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" strokecolor="gray [1629]" strokeweight="1.5pt">
+                  <v:stroke endarrow="block" joinstyle="miter"/>
+                </v:shape>
+                <v:shape id="Straight Arrow Connector 37" o:spid="_x0000_s1064" type="#_x0000_t32" style="position:absolute;left:18672;top:37133;width:6042;height:363;visibility:visible;mso-wrap-style:square" o:connectortype="straight" o:gfxdata="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" strokecolor="gray [1629]" strokeweight="1.5pt">
+                  <v:stroke endarrow="block" joinstyle="miter"/>
+                </v:shape>
+                <v:shape id="Straight Arrow Connector 38" o:spid="_x0000_s1065" type="#_x0000_t32" style="position:absolute;left:18770;top:32706;width:6920;height:2400;visibility:visible;mso-wrap-style:square" o:connectortype="straight" o:gfxdata="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" strokecolor="gray [1629]" strokeweight="1.5pt">
+                  <v:stroke endarrow="block" joinstyle="miter"/>
+                </v:shape>
+                <v:shape id="Straight Arrow Connector 39" o:spid="_x0000_s1066" type="#_x0000_t32" style="position:absolute;left:46391;top:13942;width:3429;height:9;flip:x y;visibility:visible;mso-wrap-style:square" o:connectortype="straight" o:gfxdata="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" strokecolor="gray [1629]" strokeweight="1.5pt">
+                  <v:stroke endarrow="block" joinstyle="miter"/>
+                </v:shape>
+                <v:oval id="Oval 41" o:spid="_x0000_s1067" style="position:absolute;left:24714;top:31463;width:22161;height:12065;visibility:visible;mso-wrap-style:square;v-text-anchor:middle" o:gfxdata="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" fillcolor="#ed7d31 [3205]" strokecolor="#823b0b [1605]" strokeweight="1pt">
+                  <v:stroke joinstyle="miter"/>
+                  <v:textbox>
+                    <w:txbxContent>
+                      <w:p>
+                        <w:pPr>
+                          <w:spacing w:line="256" w:lineRule="auto"/>
+                          <w:jc w:val="center"/>
+                          <w:rPr>
+                            <w:sz w:val="24"/>
+                            <w:szCs w:val="24"/>
+                          </w:rPr>
+                        </w:pPr>
+                        <w:r>
+                          <w:rPr>
+                            <w:rFonts w:eastAsia="Calibri"/>
+                            <w:sz w:val="36"/>
+                            <w:szCs w:val="36"/>
+                          </w:rPr>
+                          <w:t>Second Database</w:t>
+                        </w:r>
+                      </w:p>
+                    </w:txbxContent>
+                  </v:textbox>
+                </v:oval>
+                <v:shape id="Straight Arrow Connector 42" o:spid="_x0000_s1068" type="#_x0000_t32" style="position:absolute;left:18708;top:39841;width:6655;height:1710;flip:y;visibility:visible;mso-wrap-style:square" o:connectortype="straight" o:gfxdata="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" strokecolor="gray [1629]" strokeweight="1.5pt">
+                  <v:stroke endarrow="block" joinstyle="miter"/>
+                </v:shape>
+                <w10:anchorlock/>
+              </v:group>
+            </w:pict>
+          </mc:Fallback>
+        </mc:AlternateContent>
+      </w:r>
+    </w:p>
+    <w:p>
+      <w:bookmarkStart w:id="0" w:name="_GoBack"/>
       <w:bookmarkEnd w:id="0"/>
     </w:p>
-    <w:p/>
-    <w:p/>
     <w:p/>
     <w:p/>
     <w:p/>

</xml_diff>

<commit_message>
Documented: Dependencies of the Projects in the Solution
</commit_message>
<xml_diff>
--- a/docs/en/_resources/Diagrams.docx
+++ b/docs/en/_resources/Diagrams.docx
@@ -1,6 +1,6 @@
 
 <file path=word/document.xml><?xml version="1.0" encoding="utf-8"?>
-<w:document xmlns:wpc="http://schemas.microsoft.com/office/word/2010/wordprocessingCanvas" xmlns:cx="http://schemas.microsoft.com/office/drawing/2014/chartex" xmlns:cx1="http://schemas.microsoft.com/office/drawing/2015/9/8/chartex" xmlns:cx2="http://schemas.microsoft.com/office/drawing/2015/10/21/chartex" xmlns:cx3="http://schemas.microsoft.com/office/drawing/2016/5/9/chartex" xmlns:cx4="http://schemas.microsoft.com/office/drawing/2016/5/10/chartex" xmlns:cx5="http://schemas.microsoft.com/office/drawing/2016/5/11/chartex" xmlns:cx6="http://schemas.microsoft.com/office/drawing/2016/5/12/chartex" xmlns:cx7="http://schemas.microsoft.com/office/drawing/2016/5/13/chartex" xmlns:cx8="http://schemas.microsoft.com/office/drawing/2016/5/14/chartex" xmlns:mc="http://schemas.openxmlformats.org/markup-compatibility/2006" xmlns:aink="http://schemas.microsoft.com/office/drawing/2016/ink" xmlns:am3d="http://schemas.microsoft.com/office/drawing/2017/model3d" xmlns:o="urn:schemas-microsoft-com:office:office" xmlns:r="http://schemas.openxmlformats.org/officeDocument/2006/relationships" xmlns:m="http://schemas.openxmlformats.org/officeDocument/2006/math" xmlns:v="urn:schemas-microsoft-com:vml" xmlns:wp14="http://schemas.microsoft.com/office/word/2010/wordprocessingDrawing" xmlns:wp="http://schemas.openxmlformats.org/drawingml/2006/wordprocessingDrawing" xmlns:w10="urn:schemas-microsoft-com:office:word" xmlns:w="http://schemas.openxmlformats.org/wordprocessingml/2006/main" xmlns:w14="http://schemas.microsoft.com/office/word/2010/wordml" xmlns:w15="http://schemas.microsoft.com/office/word/2012/wordml" xmlns:w16cid="http://schemas.microsoft.com/office/word/2016/wordml/cid" xmlns:w16se="http://schemas.microsoft.com/office/word/2015/wordml/symex" xmlns:wpg="http://schemas.microsoft.com/office/word/2010/wordprocessingGroup" xmlns:wpi="http://schemas.microsoft.com/office/word/2010/wordprocessingInk" xmlns:wne="http://schemas.microsoft.com/office/word/2006/wordml" xmlns:wps="http://schemas.microsoft.com/office/word/2010/wordprocessingShape" mc:Ignorable="w14 w15 w16se w16cid wp14">
+<w:document xmlns:wpc="http://schemas.microsoft.com/office/word/2010/wordprocessingCanvas" xmlns:cx="http://schemas.microsoft.com/office/drawing/2014/chartex" xmlns:cx1="http://schemas.microsoft.com/office/drawing/2015/9/8/chartex" xmlns:cx2="http://schemas.microsoft.com/office/drawing/2015/10/21/chartex" xmlns:cx3="http://schemas.microsoft.com/office/drawing/2016/5/9/chartex" xmlns:cx4="http://schemas.microsoft.com/office/drawing/2016/5/10/chartex" xmlns:cx5="http://schemas.microsoft.com/office/drawing/2016/5/11/chartex" xmlns:cx6="http://schemas.microsoft.com/office/drawing/2016/5/12/chartex" xmlns:cx7="http://schemas.microsoft.com/office/drawing/2016/5/13/chartex" xmlns:cx8="http://schemas.microsoft.com/office/drawing/2016/5/14/chartex" xmlns:mc="http://schemas.openxmlformats.org/markup-compatibility/2006" xmlns:aink="http://schemas.microsoft.com/office/drawing/2016/ink" xmlns:am3d="http://schemas.microsoft.com/office/drawing/2017/model3d" xmlns:o="urn:schemas-microsoft-com:office:office" xmlns:r="http://schemas.openxmlformats.org/officeDocument/2006/relationships" xmlns:m="http://schemas.openxmlformats.org/officeDocument/2006/math" xmlns:v="urn:schemas-microsoft-com:vml" xmlns:wp14="http://schemas.microsoft.com/office/word/2010/wordprocessingDrawing" xmlns:wp="http://schemas.openxmlformats.org/drawingml/2006/wordprocessingDrawing" xmlns:w10="urn:schemas-microsoft-com:office:word" xmlns:w="http://schemas.openxmlformats.org/wordprocessingml/2006/main" xmlns:w14="http://schemas.microsoft.com/office/word/2010/wordml" xmlns:w15="http://schemas.microsoft.com/office/word/2012/wordml" xmlns:w16cex="http://schemas.microsoft.com/office/word/2018/wordml/cex" xmlns:w16cid="http://schemas.microsoft.com/office/word/2016/wordml/cid" xmlns:w16="http://schemas.microsoft.com/office/word/2018/wordml" xmlns:w16se="http://schemas.microsoft.com/office/word/2015/wordml/symex" xmlns:wpg="http://schemas.microsoft.com/office/word/2010/wordprocessingGroup" xmlns:wpi="http://schemas.microsoft.com/office/word/2010/wordprocessingInk" xmlns:wne="http://schemas.microsoft.com/office/word/2006/wordml" xmlns:wps="http://schemas.microsoft.com/office/word/2010/wordprocessingShape" mc:Ignorable="w14 w15 w16se w16cid w16 w16cex wp14">
   <w:body>
     <w:p>
       <w:pPr>
@@ -80,15 +80,7 @@
                               </w:r>
                               <w:r>
                                 <w:br/>
-                                <w:t xml:space="preserve">(“Default” </w:t>
-                              </w:r>
-                              <w:proofErr w:type="gramStart"/>
-                              <w:r>
-                                <w:t>conn</w:t>
-                              </w:r>
-                              <w:proofErr w:type="gramEnd"/>
-                              <w:r>
-                                <w:t xml:space="preserve"> string)</w:t>
+                                <w:t>(“Default” conn string)</w:t>
                               </w:r>
                             </w:p>
                           </w:txbxContent>
@@ -1084,15 +1076,7 @@
                         </w:r>
                         <w:r>
                           <w:br/>
-                          <w:t xml:space="preserve">(“Default” </w:t>
-                        </w:r>
-                        <w:proofErr w:type="gramStart"/>
-                        <w:r>
-                          <w:t>conn</w:t>
-                        </w:r>
-                        <w:proofErr w:type="gramEnd"/>
-                        <w:r>
-                          <w:t xml:space="preserve"> string)</w:t>
+                          <w:t>(“Default” conn string)</w:t>
                         </w:r>
                       </w:p>
                     </w:txbxContent>
@@ -1434,13 +1418,7 @@
         <w:t>Entity-Framework-Core-Migrations.md</w:t>
       </w:r>
       <w:r>
-        <w:t xml:space="preserve"> (</w:t>
-      </w:r>
-      <w:r>
-        <w:t>2</w:t>
-      </w:r>
-      <w:r>
-        <w:t>)</w:t>
+        <w:t xml:space="preserve"> (2)</w:t>
       </w:r>
     </w:p>
     <w:p/>
@@ -2901,10 +2879,6 @@
         </mc:AlternateContent>
       </w:r>
     </w:p>
-    <w:p>
-      <w:bookmarkStart w:id="0" w:name="_GoBack"/>
-      <w:bookmarkEnd w:id="0"/>
-    </w:p>
     <w:p/>
     <w:p/>
     <w:p/>
@@ -2913,6 +2887,1193 @@
     <w:p/>
     <w:p/>
     <w:p/>
+    <w:p>
+      <w:r>
+        <w:br w:type="page"/>
+      </w:r>
+    </w:p>
+    <w:p>
+      <w:r>
+        <w:rPr>
+          <w:noProof/>
+        </w:rPr>
+        <w:lastRenderedPageBreak/>
+        <mc:AlternateContent>
+          <mc:Choice Requires="wpc">
+            <w:drawing>
+              <wp:inline distT="0" distB="0" distL="0" distR="0" wp14:anchorId="7389B6E2" wp14:editId="64003F64">
+                <wp:extent cx="6424930" cy="5810250"/>
+                <wp:effectExtent l="0" t="0" r="0" b="0"/>
+                <wp:docPr id="31" name="Canvas 31"/>
+                <wp:cNvGraphicFramePr>
+                  <a:graphicFrameLocks xmlns:a="http://schemas.openxmlformats.org/drawingml/2006/main" noChangeAspect="1"/>
+                </wp:cNvGraphicFramePr>
+                <a:graphic xmlns:a="http://schemas.openxmlformats.org/drawingml/2006/main">
+                  <a:graphicData uri="http://schemas.microsoft.com/office/word/2010/wordprocessingCanvas">
+                    <wpc:wpc>
+                      <wpc:bg>
+                        <a:solidFill>
+                          <a:prstClr val="white"/>
+                        </a:solidFill>
+                      </wpc:bg>
+                      <wpc:whole/>
+                      <wps:wsp>
+                        <wps:cNvPr id="43" name="Rectangle 43"/>
+                        <wps:cNvSpPr/>
+                        <wps:spPr>
+                          <a:xfrm>
+                            <a:off x="1062037" y="528634"/>
+                            <a:ext cx="1257300" cy="300038"/>
+                          </a:xfrm>
+                          <a:prstGeom prst="rect">
+                            <a:avLst/>
+                          </a:prstGeom>
+                        </wps:spPr>
+                        <wps:style>
+                          <a:lnRef idx="2">
+                            <a:schemeClr val="accent6">
+                              <a:shade val="50000"/>
+                            </a:schemeClr>
+                          </a:lnRef>
+                          <a:fillRef idx="1">
+                            <a:schemeClr val="accent6"/>
+                          </a:fillRef>
+                          <a:effectRef idx="0">
+                            <a:schemeClr val="accent6"/>
+                          </a:effectRef>
+                          <a:fontRef idx="minor">
+                            <a:schemeClr val="lt1"/>
+                          </a:fontRef>
+                        </wps:style>
+                        <wps:txbx>
+                          <w:txbxContent>
+                            <w:p>
+                              <w:pPr>
+                                <w:jc w:val="center"/>
+                                <w:rPr>
+                                  <w:b/>
+                                  <w:bCs/>
+                                </w:rPr>
+                              </w:pPr>
+                              <w:proofErr w:type="spellStart"/>
+                              <w:r>
+                                <w:rPr>
+                                  <w:b/>
+                                  <w:bCs/>
+                                </w:rPr>
+                                <w:t>Domain.Shared</w:t>
+                              </w:r>
+                              <w:proofErr w:type="spellEnd"/>
+                            </w:p>
+                          </w:txbxContent>
+                        </wps:txbx>
+                        <wps:bodyPr rot="0" spcFirstLastPara="0" vertOverflow="overflow" horzOverflow="overflow" vert="horz" wrap="square" lIns="91440" tIns="45720" rIns="91440" bIns="45720" numCol="1" spcCol="0" rtlCol="0" fromWordArt="0" anchor="ctr" anchorCtr="0" forceAA="0" compatLnSpc="1">
+                          <a:prstTxWarp prst="textNoShape">
+                            <a:avLst/>
+                          </a:prstTxWarp>
+                          <a:noAutofit/>
+                        </wps:bodyPr>
+                      </wps:wsp>
+                      <wps:wsp>
+                        <wps:cNvPr id="44" name="Rectangle 44"/>
+                        <wps:cNvSpPr/>
+                        <wps:spPr>
+                          <a:xfrm>
+                            <a:off x="2937492" y="527662"/>
+                            <a:ext cx="1257300" cy="299720"/>
+                          </a:xfrm>
+                          <a:prstGeom prst="rect">
+                            <a:avLst/>
+                          </a:prstGeom>
+                        </wps:spPr>
+                        <wps:style>
+                          <a:lnRef idx="2">
+                            <a:schemeClr val="accent6">
+                              <a:shade val="50000"/>
+                            </a:schemeClr>
+                          </a:lnRef>
+                          <a:fillRef idx="1">
+                            <a:schemeClr val="accent6"/>
+                          </a:fillRef>
+                          <a:effectRef idx="0">
+                            <a:schemeClr val="accent6"/>
+                          </a:effectRef>
+                          <a:fontRef idx="minor">
+                            <a:schemeClr val="lt1"/>
+                          </a:fontRef>
+                        </wps:style>
+                        <wps:txbx>
+                          <w:txbxContent>
+                            <w:p>
+                              <w:pPr>
+                                <w:spacing w:line="256" w:lineRule="auto"/>
+                                <w:jc w:val="center"/>
+                                <w:rPr>
+                                  <w:b/>
+                                  <w:bCs/>
+                                  <w:sz w:val="24"/>
+                                  <w:szCs w:val="24"/>
+                                </w:rPr>
+                              </w:pPr>
+                              <w:r>
+                                <w:rPr>
+                                  <w:rFonts w:eastAsia="Calibri"/>
+                                  <w:b/>
+                                  <w:bCs/>
+                                </w:rPr>
+                                <w:t>Domain</w:t>
+                              </w:r>
+                            </w:p>
+                          </w:txbxContent>
+                        </wps:txbx>
+                        <wps:bodyPr rot="0" spcFirstLastPara="0" vert="horz" wrap="square" lIns="91440" tIns="45720" rIns="91440" bIns="45720" numCol="1" spcCol="0" rtlCol="0" fromWordArt="0" anchor="ctr" anchorCtr="0" forceAA="0" compatLnSpc="1">
+                          <a:prstTxWarp prst="textNoShape">
+                            <a:avLst/>
+                          </a:prstTxWarp>
+                          <a:noAutofit/>
+                        </wps:bodyPr>
+                      </wps:wsp>
+                      <wps:wsp>
+                        <wps:cNvPr id="45" name="Rectangle 45"/>
+                        <wps:cNvSpPr/>
+                        <wps:spPr>
+                          <a:xfrm>
+                            <a:off x="4761541" y="527666"/>
+                            <a:ext cx="1257300" cy="299720"/>
+                          </a:xfrm>
+                          <a:prstGeom prst="rect">
+                            <a:avLst/>
+                          </a:prstGeom>
+                        </wps:spPr>
+                        <wps:style>
+                          <a:lnRef idx="2">
+                            <a:schemeClr val="accent3">
+                              <a:shade val="50000"/>
+                            </a:schemeClr>
+                          </a:lnRef>
+                          <a:fillRef idx="1">
+                            <a:schemeClr val="accent3"/>
+                          </a:fillRef>
+                          <a:effectRef idx="0">
+                            <a:schemeClr val="accent3"/>
+                          </a:effectRef>
+                          <a:fontRef idx="minor">
+                            <a:schemeClr val="lt1"/>
+                          </a:fontRef>
+                        </wps:style>
+                        <wps:txbx>
+                          <w:txbxContent>
+                            <w:p>
+                              <w:pPr>
+                                <w:spacing w:line="254" w:lineRule="auto"/>
+                                <w:jc w:val="center"/>
+                                <w:rPr>
+                                  <w:b/>
+                                  <w:bCs/>
+                                  <w:color w:val="000000" w:themeColor="text1"/>
+                                  <w:sz w:val="24"/>
+                                  <w:szCs w:val="24"/>
+                                </w:rPr>
+                              </w:pPr>
+                              <w:r>
+                                <w:rPr>
+                                  <w:rFonts w:eastAsia="Calibri"/>
+                                  <w:b/>
+                                  <w:bCs/>
+                                  <w:color w:val="000000" w:themeColor="text1"/>
+                                </w:rPr>
+                                <w:t>EF Core</w:t>
+                              </w:r>
+                            </w:p>
+                          </w:txbxContent>
+                        </wps:txbx>
+                        <wps:bodyPr rot="0" spcFirstLastPara="0" vert="horz" wrap="square" lIns="91440" tIns="45720" rIns="91440" bIns="45720" numCol="1" spcCol="0" rtlCol="0" fromWordArt="0" anchor="ctr" anchorCtr="0" forceAA="0" compatLnSpc="1">
+                          <a:prstTxWarp prst="textNoShape">
+                            <a:avLst/>
+                          </a:prstTxWarp>
+                          <a:noAutofit/>
+                        </wps:bodyPr>
+                      </wps:wsp>
+                      <wps:wsp>
+                        <wps:cNvPr id="46" name="Rectangle 46"/>
+                        <wps:cNvSpPr/>
+                        <wps:spPr>
+                          <a:xfrm>
+                            <a:off x="933450" y="1342049"/>
+                            <a:ext cx="1509712" cy="299720"/>
+                          </a:xfrm>
+                          <a:prstGeom prst="rect">
+                            <a:avLst/>
+                          </a:prstGeom>
+                        </wps:spPr>
+                        <wps:style>
+                          <a:lnRef idx="2">
+                            <a:schemeClr val="accent1">
+                              <a:shade val="50000"/>
+                            </a:schemeClr>
+                          </a:lnRef>
+                          <a:fillRef idx="1">
+                            <a:schemeClr val="accent1"/>
+                          </a:fillRef>
+                          <a:effectRef idx="0">
+                            <a:schemeClr val="accent1"/>
+                          </a:effectRef>
+                          <a:fontRef idx="minor">
+                            <a:schemeClr val="lt1"/>
+                          </a:fontRef>
+                        </wps:style>
+                        <wps:txbx>
+                          <w:txbxContent>
+                            <w:p>
+                              <w:pPr>
+                                <w:spacing w:line="256" w:lineRule="auto"/>
+                                <w:jc w:val="center"/>
+                                <w:rPr>
+                                  <w:b/>
+                                  <w:bCs/>
+                                  <w:sz w:val="24"/>
+                                  <w:szCs w:val="24"/>
+                                </w:rPr>
+                              </w:pPr>
+                              <w:proofErr w:type="spellStart"/>
+                              <w:r>
+                                <w:rPr>
+                                  <w:rFonts w:eastAsia="Calibri"/>
+                                  <w:b/>
+                                  <w:bCs/>
+                                </w:rPr>
+                                <w:t>Application.Contracts</w:t>
+                              </w:r>
+                              <w:proofErr w:type="spellEnd"/>
+                            </w:p>
+                          </w:txbxContent>
+                        </wps:txbx>
+                        <wps:bodyPr rot="0" spcFirstLastPara="0" vert="horz" wrap="square" lIns="91440" tIns="45720" rIns="91440" bIns="45720" numCol="1" spcCol="0" rtlCol="0" fromWordArt="0" anchor="ctr" anchorCtr="0" forceAA="0" compatLnSpc="1">
+                          <a:prstTxWarp prst="textNoShape">
+                            <a:avLst/>
+                          </a:prstTxWarp>
+                          <a:noAutofit/>
+                        </wps:bodyPr>
+                      </wps:wsp>
+                      <wps:wsp>
+                        <wps:cNvPr id="47" name="Rectangle 47"/>
+                        <wps:cNvSpPr/>
+                        <wps:spPr>
+                          <a:xfrm>
+                            <a:off x="2936214" y="1342052"/>
+                            <a:ext cx="1257300" cy="299720"/>
+                          </a:xfrm>
+                          <a:prstGeom prst="rect">
+                            <a:avLst/>
+                          </a:prstGeom>
+                        </wps:spPr>
+                        <wps:style>
+                          <a:lnRef idx="2">
+                            <a:schemeClr val="accent1">
+                              <a:shade val="50000"/>
+                            </a:schemeClr>
+                          </a:lnRef>
+                          <a:fillRef idx="1">
+                            <a:schemeClr val="accent1"/>
+                          </a:fillRef>
+                          <a:effectRef idx="0">
+                            <a:schemeClr val="accent1"/>
+                          </a:effectRef>
+                          <a:fontRef idx="minor">
+                            <a:schemeClr val="lt1"/>
+                          </a:fontRef>
+                        </wps:style>
+                        <wps:txbx>
+                          <w:txbxContent>
+                            <w:p>
+                              <w:pPr>
+                                <w:spacing w:line="254" w:lineRule="auto"/>
+                                <w:jc w:val="center"/>
+                                <w:rPr>
+                                  <w:b/>
+                                  <w:bCs/>
+                                  <w:sz w:val="24"/>
+                                  <w:szCs w:val="24"/>
+                                </w:rPr>
+                              </w:pPr>
+                              <w:r>
+                                <w:rPr>
+                                  <w:rFonts w:eastAsia="Calibri"/>
+                                  <w:b/>
+                                  <w:bCs/>
+                                </w:rPr>
+                                <w:t>Application</w:t>
+                              </w:r>
+                            </w:p>
+                          </w:txbxContent>
+                        </wps:txbx>
+                        <wps:bodyPr rot="0" spcFirstLastPara="0" vert="horz" wrap="square" lIns="91440" tIns="45720" rIns="91440" bIns="45720" numCol="1" spcCol="0" rtlCol="0" fromWordArt="0" anchor="ctr" anchorCtr="0" forceAA="0" compatLnSpc="1">
+                          <a:prstTxWarp prst="textNoShape">
+                            <a:avLst/>
+                          </a:prstTxWarp>
+                          <a:noAutofit/>
+                        </wps:bodyPr>
+                      </wps:wsp>
+                      <wps:wsp>
+                        <wps:cNvPr id="49" name="Rectangle 49"/>
+                        <wps:cNvSpPr/>
+                        <wps:spPr>
+                          <a:xfrm>
+                            <a:off x="1912598" y="2194539"/>
+                            <a:ext cx="1257300" cy="299720"/>
+                          </a:xfrm>
+                          <a:prstGeom prst="rect">
+                            <a:avLst/>
+                          </a:prstGeom>
+                        </wps:spPr>
+                        <wps:style>
+                          <a:lnRef idx="2">
+                            <a:schemeClr val="accent4">
+                              <a:shade val="50000"/>
+                            </a:schemeClr>
+                          </a:lnRef>
+                          <a:fillRef idx="1">
+                            <a:schemeClr val="accent4"/>
+                          </a:fillRef>
+                          <a:effectRef idx="0">
+                            <a:schemeClr val="accent4"/>
+                          </a:effectRef>
+                          <a:fontRef idx="minor">
+                            <a:schemeClr val="lt1"/>
+                          </a:fontRef>
+                        </wps:style>
+                        <wps:txbx>
+                          <w:txbxContent>
+                            <w:p>
+                              <w:pPr>
+                                <w:spacing w:line="252" w:lineRule="auto"/>
+                                <w:jc w:val="center"/>
+                                <w:rPr>
+                                  <w:b/>
+                                  <w:bCs/>
+                                  <w:color w:val="000000" w:themeColor="text1"/>
+                                  <w:sz w:val="24"/>
+                                  <w:szCs w:val="24"/>
+                                </w:rPr>
+                              </w:pPr>
+                              <w:proofErr w:type="spellStart"/>
+                              <w:r>
+                                <w:rPr>
+                                  <w:rFonts w:eastAsia="Calibri"/>
+                                  <w:b/>
+                                  <w:bCs/>
+                                  <w:color w:val="000000" w:themeColor="text1"/>
+                                </w:rPr>
+                                <w:t>HttpApi</w:t>
+                              </w:r>
+                              <w:proofErr w:type="spellEnd"/>
+                            </w:p>
+                          </w:txbxContent>
+                        </wps:txbx>
+                        <wps:bodyPr rot="0" spcFirstLastPara="0" vert="horz" wrap="square" lIns="91440" tIns="45720" rIns="91440" bIns="45720" numCol="1" spcCol="0" rtlCol="0" fromWordArt="0" anchor="ctr" anchorCtr="0" forceAA="0" compatLnSpc="1">
+                          <a:prstTxWarp prst="textNoShape">
+                            <a:avLst/>
+                          </a:prstTxWarp>
+                          <a:noAutofit/>
+                        </wps:bodyPr>
+                      </wps:wsp>
+                      <wps:wsp>
+                        <wps:cNvPr id="50" name="Rectangle 50"/>
+                        <wps:cNvSpPr/>
+                        <wps:spPr>
+                          <a:xfrm>
+                            <a:off x="270488" y="2199301"/>
+                            <a:ext cx="1257300" cy="299720"/>
+                          </a:xfrm>
+                          <a:prstGeom prst="rect">
+                            <a:avLst/>
+                          </a:prstGeom>
+                        </wps:spPr>
+                        <wps:style>
+                          <a:lnRef idx="2">
+                            <a:schemeClr val="accent4">
+                              <a:shade val="50000"/>
+                            </a:schemeClr>
+                          </a:lnRef>
+                          <a:fillRef idx="1">
+                            <a:schemeClr val="accent4"/>
+                          </a:fillRef>
+                          <a:effectRef idx="0">
+                            <a:schemeClr val="accent4"/>
+                          </a:effectRef>
+                          <a:fontRef idx="minor">
+                            <a:schemeClr val="lt1"/>
+                          </a:fontRef>
+                        </wps:style>
+                        <wps:txbx>
+                          <w:txbxContent>
+                            <w:p>
+                              <w:pPr>
+                                <w:spacing w:line="252" w:lineRule="auto"/>
+                                <w:jc w:val="center"/>
+                                <w:rPr>
+                                  <w:b/>
+                                  <w:bCs/>
+                                  <w:color w:val="000000" w:themeColor="text1"/>
+                                  <w:sz w:val="24"/>
+                                  <w:szCs w:val="24"/>
+                                </w:rPr>
+                              </w:pPr>
+                              <w:proofErr w:type="spellStart"/>
+                              <w:r>
+                                <w:rPr>
+                                  <w:rFonts w:eastAsia="Calibri"/>
+                                  <w:b/>
+                                  <w:bCs/>
+                                  <w:color w:val="000000" w:themeColor="text1"/>
+                                </w:rPr>
+                                <w:t>HttpApi.Client</w:t>
+                              </w:r>
+                              <w:proofErr w:type="spellEnd"/>
+                            </w:p>
+                          </w:txbxContent>
+                        </wps:txbx>
+                        <wps:bodyPr rot="0" spcFirstLastPara="0" vert="horz" wrap="square" lIns="91440" tIns="45720" rIns="91440" bIns="45720" numCol="1" spcCol="0" rtlCol="0" fromWordArt="0" anchor="ctr" anchorCtr="0" forceAA="0" compatLnSpc="1">
+                          <a:prstTxWarp prst="textNoShape">
+                            <a:avLst/>
+                          </a:prstTxWarp>
+                          <a:noAutofit/>
+                        </wps:bodyPr>
+                      </wps:wsp>
+                      <wps:wsp>
+                        <wps:cNvPr id="51" name="Rectangle 51"/>
+                        <wps:cNvSpPr/>
+                        <wps:spPr>
+                          <a:xfrm>
+                            <a:off x="1913548" y="2937488"/>
+                            <a:ext cx="1257300" cy="299720"/>
+                          </a:xfrm>
+                          <a:prstGeom prst="rect">
+                            <a:avLst/>
+                          </a:prstGeom>
+                        </wps:spPr>
+                        <wps:style>
+                          <a:lnRef idx="2">
+                            <a:schemeClr val="accent2">
+                              <a:shade val="50000"/>
+                            </a:schemeClr>
+                          </a:lnRef>
+                          <a:fillRef idx="1">
+                            <a:schemeClr val="accent2"/>
+                          </a:fillRef>
+                          <a:effectRef idx="0">
+                            <a:schemeClr val="accent2"/>
+                          </a:effectRef>
+                          <a:fontRef idx="minor">
+                            <a:schemeClr val="lt1"/>
+                          </a:fontRef>
+                        </wps:style>
+                        <wps:txbx>
+                          <w:txbxContent>
+                            <w:p>
+                              <w:pPr>
+                                <w:spacing w:line="252" w:lineRule="auto"/>
+                                <w:jc w:val="center"/>
+                                <w:rPr>
+                                  <w:b/>
+                                  <w:bCs/>
+                                  <w:color w:val="000000" w:themeColor="text1"/>
+                                  <w:sz w:val="24"/>
+                                  <w:szCs w:val="24"/>
+                                </w:rPr>
+                              </w:pPr>
+                              <w:r>
+                                <w:rPr>
+                                  <w:rFonts w:eastAsia="Calibri"/>
+                                  <w:b/>
+                                  <w:bCs/>
+                                  <w:color w:val="000000" w:themeColor="text1"/>
+                                </w:rPr>
+                                <w:t>Web</w:t>
+                              </w:r>
+                            </w:p>
+                          </w:txbxContent>
+                        </wps:txbx>
+                        <wps:bodyPr rot="0" spcFirstLastPara="0" vert="horz" wrap="square" lIns="91440" tIns="45720" rIns="91440" bIns="45720" numCol="1" spcCol="0" rtlCol="0" fromWordArt="0" anchor="ctr" anchorCtr="0" forceAA="0" compatLnSpc="1">
+                          <a:prstTxWarp prst="textNoShape">
+                            <a:avLst/>
+                          </a:prstTxWarp>
+                          <a:noAutofit/>
+                        </wps:bodyPr>
+                      </wps:wsp>
+                      <wps:wsp>
+                        <wps:cNvPr id="52" name="Straight Arrow Connector 52"/>
+                        <wps:cNvCnPr>
+                          <a:stCxn id="45" idx="1"/>
+                          <a:endCxn id="44" idx="3"/>
+                        </wps:cNvCnPr>
+                        <wps:spPr>
+                          <a:xfrm flipH="1" flipV="1">
+                            <a:off x="4194792" y="677522"/>
+                            <a:ext cx="566749" cy="4"/>
+                          </a:xfrm>
+                          <a:prstGeom prst="straightConnector1">
+                            <a:avLst/>
+                          </a:prstGeom>
+                          <a:ln w="25400">
+                            <a:solidFill>
+                              <a:schemeClr val="bg1">
+                                <a:lumMod val="50000"/>
+                              </a:schemeClr>
+                            </a:solidFill>
+                            <a:tailEnd type="triangle"/>
+                          </a:ln>
+                        </wps:spPr>
+                        <wps:style>
+                          <a:lnRef idx="1">
+                            <a:schemeClr val="accent1"/>
+                          </a:lnRef>
+                          <a:fillRef idx="0">
+                            <a:schemeClr val="accent1"/>
+                          </a:fillRef>
+                          <a:effectRef idx="0">
+                            <a:schemeClr val="accent1"/>
+                          </a:effectRef>
+                          <a:fontRef idx="minor">
+                            <a:schemeClr val="tx1"/>
+                          </a:fontRef>
+                        </wps:style>
+                        <wps:bodyPr/>
+                      </wps:wsp>
+                      <wps:wsp>
+                        <wps:cNvPr id="53" name="Straight Arrow Connector 53"/>
+                        <wps:cNvCnPr>
+                          <a:stCxn id="44" idx="1"/>
+                          <a:endCxn id="43" idx="3"/>
+                        </wps:cNvCnPr>
+                        <wps:spPr>
+                          <a:xfrm flipH="1">
+                            <a:off x="2319337" y="677522"/>
+                            <a:ext cx="618155" cy="1131"/>
+                          </a:xfrm>
+                          <a:prstGeom prst="straightConnector1">
+                            <a:avLst/>
+                          </a:prstGeom>
+                          <a:ln w="25400">
+                            <a:solidFill>
+                              <a:schemeClr val="bg1">
+                                <a:lumMod val="50000"/>
+                              </a:schemeClr>
+                            </a:solidFill>
+                            <a:tailEnd type="triangle"/>
+                          </a:ln>
+                        </wps:spPr>
+                        <wps:style>
+                          <a:lnRef idx="1">
+                            <a:schemeClr val="accent1"/>
+                          </a:lnRef>
+                          <a:fillRef idx="0">
+                            <a:schemeClr val="accent1"/>
+                          </a:fillRef>
+                          <a:effectRef idx="0">
+                            <a:schemeClr val="accent1"/>
+                          </a:effectRef>
+                          <a:fontRef idx="minor">
+                            <a:schemeClr val="tx1"/>
+                          </a:fontRef>
+                        </wps:style>
+                        <wps:bodyPr/>
+                      </wps:wsp>
+                      <wps:wsp>
+                        <wps:cNvPr id="54" name="Straight Arrow Connector 54"/>
+                        <wps:cNvCnPr>
+                          <a:stCxn id="46" idx="0"/>
+                          <a:endCxn id="43" idx="2"/>
+                        </wps:cNvCnPr>
+                        <wps:spPr>
+                          <a:xfrm flipV="1">
+                            <a:off x="1688306" y="828672"/>
+                            <a:ext cx="2381" cy="513377"/>
+                          </a:xfrm>
+                          <a:prstGeom prst="straightConnector1">
+                            <a:avLst/>
+                          </a:prstGeom>
+                          <a:ln w="25400">
+                            <a:solidFill>
+                              <a:schemeClr val="bg1">
+                                <a:lumMod val="50000"/>
+                              </a:schemeClr>
+                            </a:solidFill>
+                            <a:tailEnd type="triangle"/>
+                          </a:ln>
+                        </wps:spPr>
+                        <wps:style>
+                          <a:lnRef idx="1">
+                            <a:schemeClr val="accent1"/>
+                          </a:lnRef>
+                          <a:fillRef idx="0">
+                            <a:schemeClr val="accent1"/>
+                          </a:fillRef>
+                          <a:effectRef idx="0">
+                            <a:schemeClr val="accent1"/>
+                          </a:effectRef>
+                          <a:fontRef idx="minor">
+                            <a:schemeClr val="tx1"/>
+                          </a:fontRef>
+                        </wps:style>
+                        <wps:bodyPr/>
+                      </wps:wsp>
+                      <wps:wsp>
+                        <wps:cNvPr id="55" name="Straight Arrow Connector 55"/>
+                        <wps:cNvCnPr>
+                          <a:stCxn id="47" idx="1"/>
+                          <a:endCxn id="46" idx="3"/>
+                        </wps:cNvCnPr>
+                        <wps:spPr>
+                          <a:xfrm flipH="1" flipV="1">
+                            <a:off x="2443162" y="1491909"/>
+                            <a:ext cx="493052" cy="3"/>
+                          </a:xfrm>
+                          <a:prstGeom prst="straightConnector1">
+                            <a:avLst/>
+                          </a:prstGeom>
+                          <a:ln w="25400">
+                            <a:solidFill>
+                              <a:schemeClr val="bg1">
+                                <a:lumMod val="50000"/>
+                              </a:schemeClr>
+                            </a:solidFill>
+                            <a:tailEnd type="triangle"/>
+                          </a:ln>
+                        </wps:spPr>
+                        <wps:style>
+                          <a:lnRef idx="1">
+                            <a:schemeClr val="accent1"/>
+                          </a:lnRef>
+                          <a:fillRef idx="0">
+                            <a:schemeClr val="accent1"/>
+                          </a:fillRef>
+                          <a:effectRef idx="0">
+                            <a:schemeClr val="accent1"/>
+                          </a:effectRef>
+                          <a:fontRef idx="minor">
+                            <a:schemeClr val="tx1"/>
+                          </a:fontRef>
+                        </wps:style>
+                        <wps:bodyPr/>
+                      </wps:wsp>
+                      <wps:wsp>
+                        <wps:cNvPr id="56" name="Straight Arrow Connector 56"/>
+                        <wps:cNvCnPr>
+                          <a:stCxn id="47" idx="0"/>
+                          <a:endCxn id="44" idx="2"/>
+                        </wps:cNvCnPr>
+                        <wps:spPr>
+                          <a:xfrm flipV="1">
+                            <a:off x="3564864" y="827382"/>
+                            <a:ext cx="1278" cy="514670"/>
+                          </a:xfrm>
+                          <a:prstGeom prst="straightConnector1">
+                            <a:avLst/>
+                          </a:prstGeom>
+                          <a:ln w="25400">
+                            <a:solidFill>
+                              <a:schemeClr val="bg1">
+                                <a:lumMod val="50000"/>
+                              </a:schemeClr>
+                            </a:solidFill>
+                            <a:tailEnd type="triangle"/>
+                          </a:ln>
+                        </wps:spPr>
+                        <wps:style>
+                          <a:lnRef idx="1">
+                            <a:schemeClr val="accent1"/>
+                          </a:lnRef>
+                          <a:fillRef idx="0">
+                            <a:schemeClr val="accent1"/>
+                          </a:fillRef>
+                          <a:effectRef idx="0">
+                            <a:schemeClr val="accent1"/>
+                          </a:effectRef>
+                          <a:fontRef idx="minor">
+                            <a:schemeClr val="tx1"/>
+                          </a:fontRef>
+                        </wps:style>
+                        <wps:bodyPr/>
+                      </wps:wsp>
+                      <wps:wsp>
+                        <wps:cNvPr id="57" name="Straight Arrow Connector 57"/>
+                        <wps:cNvCnPr>
+                          <a:stCxn id="49" idx="0"/>
+                        </wps:cNvCnPr>
+                        <wps:spPr>
+                          <a:xfrm flipH="1" flipV="1">
+                            <a:off x="2128838" y="1633538"/>
+                            <a:ext cx="412410" cy="561001"/>
+                          </a:xfrm>
+                          <a:prstGeom prst="straightConnector1">
+                            <a:avLst/>
+                          </a:prstGeom>
+                          <a:ln w="25400">
+                            <a:solidFill>
+                              <a:schemeClr val="bg1">
+                                <a:lumMod val="50000"/>
+                              </a:schemeClr>
+                            </a:solidFill>
+                            <a:tailEnd type="triangle"/>
+                          </a:ln>
+                        </wps:spPr>
+                        <wps:style>
+                          <a:lnRef idx="1">
+                            <a:schemeClr val="accent1"/>
+                          </a:lnRef>
+                          <a:fillRef idx="0">
+                            <a:schemeClr val="accent1"/>
+                          </a:fillRef>
+                          <a:effectRef idx="0">
+                            <a:schemeClr val="accent1"/>
+                          </a:effectRef>
+                          <a:fontRef idx="minor">
+                            <a:schemeClr val="tx1"/>
+                          </a:fontRef>
+                        </wps:style>
+                        <wps:bodyPr/>
+                      </wps:wsp>
+                      <wps:wsp>
+                        <wps:cNvPr id="59" name="Straight Arrow Connector 59"/>
+                        <wps:cNvCnPr>
+                          <a:stCxn id="50" idx="0"/>
+                        </wps:cNvCnPr>
+                        <wps:spPr>
+                          <a:xfrm flipV="1">
+                            <a:off x="899138" y="1641769"/>
+                            <a:ext cx="362925" cy="557532"/>
+                          </a:xfrm>
+                          <a:prstGeom prst="straightConnector1">
+                            <a:avLst/>
+                          </a:prstGeom>
+                          <a:ln w="25400">
+                            <a:solidFill>
+                              <a:schemeClr val="bg1">
+                                <a:lumMod val="50000"/>
+                              </a:schemeClr>
+                            </a:solidFill>
+                            <a:tailEnd type="triangle"/>
+                          </a:ln>
+                        </wps:spPr>
+                        <wps:style>
+                          <a:lnRef idx="1">
+                            <a:schemeClr val="accent1"/>
+                          </a:lnRef>
+                          <a:fillRef idx="0">
+                            <a:schemeClr val="accent1"/>
+                          </a:fillRef>
+                          <a:effectRef idx="0">
+                            <a:schemeClr val="accent1"/>
+                          </a:effectRef>
+                          <a:fontRef idx="minor">
+                            <a:schemeClr val="tx1"/>
+                          </a:fontRef>
+                        </wps:style>
+                        <wps:bodyPr/>
+                      </wps:wsp>
+                      <wps:wsp>
+                        <wps:cNvPr id="60" name="Straight Arrow Connector 60"/>
+                        <wps:cNvCnPr>
+                          <a:stCxn id="51" idx="0"/>
+                          <a:endCxn id="49" idx="2"/>
+                        </wps:cNvCnPr>
+                        <wps:spPr>
+                          <a:xfrm flipH="1" flipV="1">
+                            <a:off x="2541248" y="2494259"/>
+                            <a:ext cx="950" cy="443229"/>
+                          </a:xfrm>
+                          <a:prstGeom prst="straightConnector1">
+                            <a:avLst/>
+                          </a:prstGeom>
+                          <a:ln w="25400">
+                            <a:solidFill>
+                              <a:schemeClr val="bg1">
+                                <a:lumMod val="50000"/>
+                              </a:schemeClr>
+                            </a:solidFill>
+                            <a:tailEnd type="triangle"/>
+                          </a:ln>
+                        </wps:spPr>
+                        <wps:style>
+                          <a:lnRef idx="1">
+                            <a:schemeClr val="accent1"/>
+                          </a:lnRef>
+                          <a:fillRef idx="0">
+                            <a:schemeClr val="accent1"/>
+                          </a:fillRef>
+                          <a:effectRef idx="0">
+                            <a:schemeClr val="accent1"/>
+                          </a:effectRef>
+                          <a:fontRef idx="minor">
+                            <a:schemeClr val="tx1"/>
+                          </a:fontRef>
+                        </wps:style>
+                        <wps:bodyPr/>
+                      </wps:wsp>
+                      <wps:wsp>
+                        <wps:cNvPr id="48" name="Connector: Elbow 48"/>
+                        <wps:cNvCnPr>
+                          <a:endCxn id="45" idx="2"/>
+                        </wps:cNvCnPr>
+                        <wps:spPr>
+                          <a:xfrm rot="5400000" flipH="1" flipV="1">
+                            <a:off x="3131486" y="866748"/>
+                            <a:ext cx="2298066" cy="2219343"/>
+                          </a:xfrm>
+                          <a:prstGeom prst="bentConnector3">
+                            <a:avLst>
+                              <a:gd name="adj1" fmla="val -1396"/>
+                            </a:avLst>
+                          </a:prstGeom>
+                          <a:ln w="12700">
+                            <a:solidFill>
+                              <a:schemeClr val="bg1">
+                                <a:lumMod val="75000"/>
+                              </a:schemeClr>
+                            </a:solidFill>
+                            <a:prstDash val="lgDash"/>
+                            <a:tailEnd type="triangle"/>
+                          </a:ln>
+                        </wps:spPr>
+                        <wps:style>
+                          <a:lnRef idx="1">
+                            <a:schemeClr val="accent1"/>
+                          </a:lnRef>
+                          <a:fillRef idx="0">
+                            <a:schemeClr val="accent1"/>
+                          </a:fillRef>
+                          <a:effectRef idx="0">
+                            <a:schemeClr val="accent1"/>
+                          </a:effectRef>
+                          <a:fontRef idx="minor">
+                            <a:schemeClr val="tx1"/>
+                          </a:fontRef>
+                        </wps:style>
+                        <wps:bodyPr/>
+                      </wps:wsp>
+                      <wps:wsp>
+                        <wps:cNvPr id="58" name="Connector: Elbow 58"/>
+                        <wps:cNvCnPr>
+                          <a:endCxn id="47" idx="2"/>
+                        </wps:cNvCnPr>
+                        <wps:spPr>
+                          <a:xfrm rot="5400000" flipH="1" flipV="1">
+                            <a:off x="2668883" y="2143737"/>
+                            <a:ext cx="1397946" cy="394016"/>
+                          </a:xfrm>
+                          <a:prstGeom prst="bentConnector3">
+                            <a:avLst>
+                              <a:gd name="adj1" fmla="val 261"/>
+                            </a:avLst>
+                          </a:prstGeom>
+                          <a:ln w="12700">
+                            <a:solidFill>
+                              <a:schemeClr val="bg1">
+                                <a:lumMod val="75000"/>
+                              </a:schemeClr>
+                            </a:solidFill>
+                            <a:prstDash val="lgDash"/>
+                            <a:tailEnd type="triangle"/>
+                          </a:ln>
+                        </wps:spPr>
+                        <wps:style>
+                          <a:lnRef idx="1">
+                            <a:schemeClr val="accent1"/>
+                          </a:lnRef>
+                          <a:fillRef idx="0">
+                            <a:schemeClr val="accent1"/>
+                          </a:fillRef>
+                          <a:effectRef idx="0">
+                            <a:schemeClr val="accent1"/>
+                          </a:effectRef>
+                          <a:fontRef idx="minor">
+                            <a:schemeClr val="tx1"/>
+                          </a:fontRef>
+                        </wps:style>
+                        <wps:bodyPr/>
+                      </wps:wsp>
+                    </wpc:wpc>
+                  </a:graphicData>
+                </a:graphic>
+              </wp:inline>
+            </w:drawing>
+          </mc:Choice>
+          <mc:Fallback>
+            <w:pict>
+              <v:group w14:anchorId="7389B6E2" id="Canvas 31" o:spid="_x0000_s1069" editas="canvas" style="width:505.9pt;height:457.5pt;mso-position-horizontal-relative:char;mso-position-vertical-relative:line" coordsize="64249,58102" o:gfxdata="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">
+                <v:shape id="_x0000_s1070" type="#_x0000_t75" style="position:absolute;width:64249;height:58102;visibility:visible;mso-wrap-style:square" filled="t">
+                  <v:fill o:detectmouseclick="t"/>
+                  <v:path o:connecttype="none"/>
+                </v:shape>
+                <v:rect id="Rectangle 43" o:spid="_x0000_s1071" style="position:absolute;left:10620;top:5286;width:12573;height:3000;visibility:visible;mso-wrap-style:square;v-text-anchor:middle" o:gfxdata="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" fillcolor="#70ad47 [3209]" strokecolor="#375623 [1609]" strokeweight="1pt">
+                  <v:textbox>
+                    <w:txbxContent>
+                      <w:p>
+                        <w:pPr>
+                          <w:jc w:val="center"/>
+                          <w:rPr>
+                            <w:b/>
+                            <w:bCs/>
+                          </w:rPr>
+                        </w:pPr>
+                        <w:proofErr w:type="spellStart"/>
+                        <w:r>
+                          <w:rPr>
+                            <w:b/>
+                            <w:bCs/>
+                          </w:rPr>
+                          <w:t>Domain.Shared</w:t>
+                        </w:r>
+                        <w:proofErr w:type="spellEnd"/>
+                      </w:p>
+                    </w:txbxContent>
+                  </v:textbox>
+                </v:rect>
+                <v:rect id="Rectangle 44" o:spid="_x0000_s1072" style="position:absolute;left:29374;top:5276;width:12573;height:2997;visibility:visible;mso-wrap-style:square;v-text-anchor:middle" o:gfxdata="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" fillcolor="#70ad47 [3209]" strokecolor="#375623 [1609]" strokeweight="1pt">
+                  <v:textbox>
+                    <w:txbxContent>
+                      <w:p>
+                        <w:pPr>
+                          <w:spacing w:line="256" w:lineRule="auto"/>
+                          <w:jc w:val="center"/>
+                          <w:rPr>
+                            <w:b/>
+                            <w:bCs/>
+                            <w:sz w:val="24"/>
+                            <w:szCs w:val="24"/>
+                          </w:rPr>
+                        </w:pPr>
+                        <w:r>
+                          <w:rPr>
+                            <w:rFonts w:eastAsia="Calibri"/>
+                            <w:b/>
+                            <w:bCs/>
+                          </w:rPr>
+                          <w:t>Domain</w:t>
+                        </w:r>
+                      </w:p>
+                    </w:txbxContent>
+                  </v:textbox>
+                </v:rect>
+                <v:rect id="Rectangle 45" o:spid="_x0000_s1073" style="position:absolute;left:47615;top:5276;width:12573;height:2997;visibility:visible;mso-wrap-style:square;v-text-anchor:middle" o:gfxdata="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" fillcolor="#a5a5a5 [3206]" strokecolor="#525252 [1606]" strokeweight="1pt">
+                  <v:textbox>
+                    <w:txbxContent>
+                      <w:p>
+                        <w:pPr>
+                          <w:spacing w:line="254" w:lineRule="auto"/>
+                          <w:jc w:val="center"/>
+                          <w:rPr>
+                            <w:b/>
+                            <w:bCs/>
+                            <w:color w:val="000000" w:themeColor="text1"/>
+                            <w:sz w:val="24"/>
+                            <w:szCs w:val="24"/>
+                          </w:rPr>
+                        </w:pPr>
+                        <w:r>
+                          <w:rPr>
+                            <w:rFonts w:eastAsia="Calibri"/>
+                            <w:b/>
+                            <w:bCs/>
+                            <w:color w:val="000000" w:themeColor="text1"/>
+                          </w:rPr>
+                          <w:t>EF Core</w:t>
+                        </w:r>
+                      </w:p>
+                    </w:txbxContent>
+                  </v:textbox>
+                </v:rect>
+                <v:rect id="Rectangle 46" o:spid="_x0000_s1074" style="position:absolute;left:9334;top:13420;width:15097;height:2997;visibility:visible;mso-wrap-style:square;v-text-anchor:middle" o:gfxdata="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" fillcolor="#4472c4 [3204]" strokecolor="#1f3763 [1604]" strokeweight="1pt">
+                  <v:textbox>
+                    <w:txbxContent>
+                      <w:p>
+                        <w:pPr>
+                          <w:spacing w:line="256" w:lineRule="auto"/>
+                          <w:jc w:val="center"/>
+                          <w:rPr>
+                            <w:b/>
+                            <w:bCs/>
+                            <w:sz w:val="24"/>
+                            <w:szCs w:val="24"/>
+                          </w:rPr>
+                        </w:pPr>
+                        <w:proofErr w:type="spellStart"/>
+                        <w:r>
+                          <w:rPr>
+                            <w:rFonts w:eastAsia="Calibri"/>
+                            <w:b/>
+                            <w:bCs/>
+                          </w:rPr>
+                          <w:t>Application.Contracts</w:t>
+                        </w:r>
+                        <w:proofErr w:type="spellEnd"/>
+                      </w:p>
+                    </w:txbxContent>
+                  </v:textbox>
+                </v:rect>
+                <v:rect id="Rectangle 47" o:spid="_x0000_s1075" style="position:absolute;left:29362;top:13420;width:12573;height:2997;visibility:visible;mso-wrap-style:square;v-text-anchor:middle" o:gfxdata="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" fillcolor="#4472c4 [3204]" strokecolor="#1f3763 [1604]" strokeweight="1pt">
+                  <v:textbox>
+                    <w:txbxContent>
+                      <w:p>
+                        <w:pPr>
+                          <w:spacing w:line="254" w:lineRule="auto"/>
+                          <w:jc w:val="center"/>
+                          <w:rPr>
+                            <w:b/>
+                            <w:bCs/>
+                            <w:sz w:val="24"/>
+                            <w:szCs w:val="24"/>
+                          </w:rPr>
+                        </w:pPr>
+                        <w:r>
+                          <w:rPr>
+                            <w:rFonts w:eastAsia="Calibri"/>
+                            <w:b/>
+                            <w:bCs/>
+                          </w:rPr>
+                          <w:t>Application</w:t>
+                        </w:r>
+                      </w:p>
+                    </w:txbxContent>
+                  </v:textbox>
+                </v:rect>
+                <v:rect id="Rectangle 49" o:spid="_x0000_s1076" style="position:absolute;left:19125;top:21945;width:12573;height:2997;visibility:visible;mso-wrap-style:square;v-text-anchor:middle" o:gfxdata="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" fillcolor="#ffc000 [3207]" strokecolor="#7f5f00 [1607]" strokeweight="1pt">
+                  <v:textbox>
+                    <w:txbxContent>
+                      <w:p>
+                        <w:pPr>
+                          <w:spacing w:line="252" w:lineRule="auto"/>
+                          <w:jc w:val="center"/>
+                          <w:rPr>
+                            <w:b/>
+                            <w:bCs/>
+                            <w:color w:val="000000" w:themeColor="text1"/>
+                            <w:sz w:val="24"/>
+                            <w:szCs w:val="24"/>
+                          </w:rPr>
+                        </w:pPr>
+                        <w:proofErr w:type="spellStart"/>
+                        <w:r>
+                          <w:rPr>
+                            <w:rFonts w:eastAsia="Calibri"/>
+                            <w:b/>
+                            <w:bCs/>
+                            <w:color w:val="000000" w:themeColor="text1"/>
+                          </w:rPr>
+                          <w:t>HttpApi</w:t>
+                        </w:r>
+                        <w:proofErr w:type="spellEnd"/>
+                      </w:p>
+                    </w:txbxContent>
+                  </v:textbox>
+                </v:rect>
+                <v:rect id="Rectangle 50" o:spid="_x0000_s1077" style="position:absolute;left:2704;top:21993;width:12573;height:2997;visibility:visible;mso-wrap-style:square;v-text-anchor:middle" o:gfxdata="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" fillcolor="#ffc000 [3207]" strokecolor="#7f5f00 [1607]" strokeweight="1pt">
+                  <v:textbox>
+                    <w:txbxContent>
+                      <w:p>
+                        <w:pPr>
+                          <w:spacing w:line="252" w:lineRule="auto"/>
+                          <w:jc w:val="center"/>
+                          <w:rPr>
+                            <w:b/>
+                            <w:bCs/>
+                            <w:color w:val="000000" w:themeColor="text1"/>
+                            <w:sz w:val="24"/>
+                            <w:szCs w:val="24"/>
+                          </w:rPr>
+                        </w:pPr>
+                        <w:proofErr w:type="spellStart"/>
+                        <w:r>
+                          <w:rPr>
+                            <w:rFonts w:eastAsia="Calibri"/>
+                            <w:b/>
+                            <w:bCs/>
+                            <w:color w:val="000000" w:themeColor="text1"/>
+                          </w:rPr>
+                          <w:t>HttpApi.Client</w:t>
+                        </w:r>
+                        <w:proofErr w:type="spellEnd"/>
+                      </w:p>
+                    </w:txbxContent>
+                  </v:textbox>
+                </v:rect>
+                <v:rect id="Rectangle 51" o:spid="_x0000_s1078" style="position:absolute;left:19135;top:29374;width:12573;height:2998;visibility:visible;mso-wrap-style:square;v-text-anchor:middle" o:gfxdata="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" fillcolor="#ed7d31 [3205]" strokecolor="#823b0b [1605]" strokeweight="1pt">
+                  <v:textbox>
+                    <w:txbxContent>
+                      <w:p>
+                        <w:pPr>
+                          <w:spacing w:line="252" w:lineRule="auto"/>
+                          <w:jc w:val="center"/>
+                          <w:rPr>
+                            <w:b/>
+                            <w:bCs/>
+                            <w:color w:val="000000" w:themeColor="text1"/>
+                            <w:sz w:val="24"/>
+                            <w:szCs w:val="24"/>
+                          </w:rPr>
+                        </w:pPr>
+                        <w:r>
+                          <w:rPr>
+                            <w:rFonts w:eastAsia="Calibri"/>
+                            <w:b/>
+                            <w:bCs/>
+                            <w:color w:val="000000" w:themeColor="text1"/>
+                          </w:rPr>
+                          <w:t>Web</w:t>
+                        </w:r>
+                      </w:p>
+                    </w:txbxContent>
+                  </v:textbox>
+                </v:rect>
+                <v:shape id="Straight Arrow Connector 52" o:spid="_x0000_s1079" type="#_x0000_t32" style="position:absolute;left:41947;top:6775;width:5668;height:0;flip:x y;visibility:visible;mso-wrap-style:square" o:connectortype="straight" o:gfxdata="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" strokecolor="#7f7f7f [1612]" strokeweight="2pt">
+                  <v:stroke endarrow="block" joinstyle="miter"/>
+                </v:shape>
+                <v:shape id="Straight Arrow Connector 53" o:spid="_x0000_s1080" type="#_x0000_t32" style="position:absolute;left:23193;top:6775;width:6181;height:11;flip:x;visibility:visible;mso-wrap-style:square" o:connectortype="straight" o:gfxdata="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" strokecolor="#7f7f7f [1612]" strokeweight="2pt">
+                  <v:stroke endarrow="block" joinstyle="miter"/>
+                </v:shape>
+                <v:shape id="Straight Arrow Connector 54" o:spid="_x0000_s1081" type="#_x0000_t32" style="position:absolute;left:16883;top:8286;width:23;height:5134;flip:y;visibility:visible;mso-wrap-style:square" o:connectortype="straight" o:gfxdata="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" strokecolor="#7f7f7f [1612]" strokeweight="2pt">
+                  <v:stroke endarrow="block" joinstyle="miter"/>
+                </v:shape>
+                <v:shape id="Straight Arrow Connector 55" o:spid="_x0000_s1082" type="#_x0000_t32" style="position:absolute;left:24431;top:14919;width:4931;height:0;flip:x y;visibility:visible;mso-wrap-style:square" o:connectortype="straight" o:gfxdata="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" strokecolor="#7f7f7f [1612]" strokeweight="2pt">
+                  <v:stroke endarrow="block" joinstyle="miter"/>
+                </v:shape>
+                <v:shape id="Straight Arrow Connector 56" o:spid="_x0000_s1083" type="#_x0000_t32" style="position:absolute;left:35648;top:8273;width:13;height:5147;flip:y;visibility:visible;mso-wrap-style:square" o:connectortype="straight" o:gfxdata="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" strokecolor="#7f7f7f [1612]" strokeweight="2pt">
+                  <v:stroke endarrow="block" joinstyle="miter"/>
+                </v:shape>
+                <v:shape id="Straight Arrow Connector 57" o:spid="_x0000_s1084" type="#_x0000_t32" style="position:absolute;left:21288;top:16335;width:4124;height:5610;flip:x y;visibility:visible;mso-wrap-style:square" o:connectortype="straight" o:gfxdata="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" strokecolor="#7f7f7f [1612]" strokeweight="2pt">
+                  <v:stroke endarrow="block" joinstyle="miter"/>
+                </v:shape>
+                <v:shape id="Straight Arrow Connector 59" o:spid="_x0000_s1085" type="#_x0000_t32" style="position:absolute;left:8991;top:16417;width:3629;height:5576;flip:y;visibility:visible;mso-wrap-style:square" o:connectortype="straight" o:gfxdata="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" strokecolor="#7f7f7f [1612]" strokeweight="2pt">
+                  <v:stroke endarrow="block" joinstyle="miter"/>
+                </v:shape>
+                <v:shape id="Straight Arrow Connector 60" o:spid="_x0000_s1086" type="#_x0000_t32" style="position:absolute;left:25412;top:24942;width:9;height:4432;flip:x y;visibility:visible;mso-wrap-style:square" o:connectortype="straight" o:gfxdata="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" strokecolor="#7f7f7f [1612]" strokeweight="2pt">
+                  <v:stroke endarrow="block" joinstyle="miter"/>
+                </v:shape>
+                <v:shapetype id="_x0000_t34" coordsize="21600,21600" o:spt="34" o:oned="t" adj="10800" path="m,l@0,0@0,21600,21600,21600e" filled="f">
+                  <v:stroke joinstyle="miter"/>
+                  <v:formulas>
+                    <v:f eqn="val #0"/>
+                  </v:formulas>
+                  <v:path arrowok="t" fillok="f" o:connecttype="none"/>
+                  <v:handles>
+                    <v:h position="#0,center"/>
+                  </v:handles>
+                  <o:lock v:ext="edit" shapetype="t"/>
+                </v:shapetype>
+                <v:shape id="Connector: Elbow 48" o:spid="_x0000_s1087" type="#_x0000_t34" style="position:absolute;left:31314;top:8667;width:22981;height:22193;rotation:90;flip:x y;visibility:visible;mso-wrap-style:square" o:connectortype="elbow" o:gfxdata="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" adj="-302" strokecolor="#bfbfbf [2412]" strokeweight="1pt">
+                  <v:stroke dashstyle="longDash" endarrow="block"/>
+                </v:shape>
+                <v:shape id="Connector: Elbow 58" o:spid="_x0000_s1088" type="#_x0000_t34" style="position:absolute;left:26688;top:21437;width:13980;height:3940;rotation:90;flip:x y;visibility:visible;mso-wrap-style:square" o:connectortype="elbow" o:gfxdata="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" adj="56" strokecolor="#bfbfbf [2412]" strokeweight="1pt">
+                  <v:stroke dashstyle="longDash" endarrow="block"/>
+                </v:shape>
+                <w10:anchorlock/>
+              </v:group>
+            </w:pict>
+          </mc:Fallback>
+        </mc:AlternateContent>
+      </w:r>
+    </w:p>
     <w:sectPr>
       <w:pgSz w:w="12240" w:h="15840"/>
       <w:pgMar w:top="720" w:right="720" w:bottom="720" w:left="720" w:header="720" w:footer="720" w:gutter="0"/>
@@ -2924,7 +4085,7 @@
 </file>
 
 <file path=word/styles.xml><?xml version="1.0" encoding="utf-8"?>
-<w:styles xmlns:mc="http://schemas.openxmlformats.org/markup-compatibility/2006" xmlns:r="http://schemas.openxmlformats.org/officeDocument/2006/relationships" xmlns:w="http://schemas.openxmlformats.org/wordprocessingml/2006/main" xmlns:w14="http://schemas.microsoft.com/office/word/2010/wordml" xmlns:w15="http://schemas.microsoft.com/office/word/2012/wordml" xmlns:w16cid="http://schemas.microsoft.com/office/word/2016/wordml/cid" xmlns:w16se="http://schemas.microsoft.com/office/word/2015/wordml/symex" mc:Ignorable="w14 w15 w16se w16cid">
+<w:styles xmlns:mc="http://schemas.openxmlformats.org/markup-compatibility/2006" xmlns:r="http://schemas.openxmlformats.org/officeDocument/2006/relationships" xmlns:w="http://schemas.openxmlformats.org/wordprocessingml/2006/main" xmlns:w14="http://schemas.microsoft.com/office/word/2010/wordml" xmlns:w15="http://schemas.microsoft.com/office/word/2012/wordml" xmlns:w16cex="http://schemas.microsoft.com/office/word/2018/wordml/cex" xmlns:w16cid="http://schemas.microsoft.com/office/word/2016/wordml/cid" xmlns:w16="http://schemas.microsoft.com/office/word/2018/wordml" xmlns:w16se="http://schemas.microsoft.com/office/word/2015/wordml/symex" mc:Ignorable="w14 w15 w16se w16cid w16 w16cex">
   <w:docDefaults>
     <w:rPrDefault>
       <w:rPr>

</xml_diff>